<commit_message>
Fixed task question #3 about number of HEX symbols in 1,2,4,8 bytes
</commit_message>
<xml_diff>
--- a/Lesson#1/Lesson#1_questions.docx
+++ b/Lesson#1/Lesson#1_questions.docx
@@ -56,7 +56,15 @@
         <w:jc w:val="both"/>
       </w:pPr>
       <w:r>
-        <w:t>Сколько бит занимает 1 шестнадцатеричная цифра (hex-цифра)?</w:t>
+        <w:t>Сколько бит занимает 1 шестнадцатеричная цифра (</w:t>
+      </w:r>
+      <w:proofErr w:type="spellStart"/>
+      <w:r>
+        <w:t>hex</w:t>
+      </w:r>
+      <w:proofErr w:type="spellEnd"/>
+      <w:r>
+        <w:t>-цифра)?</w:t>
       </w:r>
     </w:p>
     <w:p>
@@ -105,17 +113,24 @@
         <w:jc w:val="both"/>
       </w:pPr>
       <w:r>
-        <w:t>Сколько hex-цифр в ширину насчитывает 1 байт, 2 байта, 4 байта, 8 байт?</w:t>
-      </w:r>
-    </w:p>
-    <w:p>
-      <w:pPr>
-        <w:jc w:val="both"/>
-        <w:rPr>
-          <w:rFonts w:ascii="Times New Roman" w:hAnsi="Times New Roman" w:cs="Times New Roman"/>
-          <w:sz w:val="24"/>
-          <w:szCs w:val="24"/>
-          <w:lang w:val="en-US"/>
+        <w:t xml:space="preserve">Сколько </w:t>
+      </w:r>
+      <w:proofErr w:type="spellStart"/>
+      <w:r>
+        <w:t>hex</w:t>
+      </w:r>
+      <w:proofErr w:type="spellEnd"/>
+      <w:r>
+        <w:t>-цифр в ширину насчитывает 1 байт, 2 байта, 4 байта, 8 байт?</w:t>
+      </w:r>
+    </w:p>
+    <w:p>
+      <w:pPr>
+        <w:jc w:val="both"/>
+        <w:rPr>
+          <w:rFonts w:ascii="Times New Roman" w:hAnsi="Times New Roman" w:cs="Times New Roman"/>
+          <w:sz w:val="24"/>
+          <w:szCs w:val="24"/>
         </w:rPr>
       </w:pPr>
       <w:r>
@@ -131,9 +146,8 @@
           <w:rFonts w:ascii="Times New Roman" w:hAnsi="Times New Roman" w:cs="Times New Roman"/>
           <w:sz w:val="24"/>
           <w:szCs w:val="24"/>
-          <w:lang w:val="en-US"/>
-        </w:rPr>
-        <w:t>1</w:t>
+        </w:rPr>
+        <w:t>2</w:t>
       </w:r>
       <w:r>
         <w:rPr>
@@ -148,9 +162,8 @@
           <w:rFonts w:ascii="Times New Roman" w:hAnsi="Times New Roman" w:cs="Times New Roman"/>
           <w:sz w:val="24"/>
           <w:szCs w:val="24"/>
-          <w:lang w:val="en-US"/>
-        </w:rPr>
-        <w:t>2</w:t>
+        </w:rPr>
+        <w:t>4</w:t>
       </w:r>
       <w:r>
         <w:rPr>
@@ -165,9 +178,8 @@
           <w:rFonts w:ascii="Times New Roman" w:hAnsi="Times New Roman" w:cs="Times New Roman"/>
           <w:sz w:val="24"/>
           <w:szCs w:val="24"/>
-          <w:lang w:val="en-US"/>
-        </w:rPr>
-        <w:t>4</w:t>
+        </w:rPr>
+        <w:t>8</w:t>
       </w:r>
       <w:r>
         <w:rPr>
@@ -182,10 +194,11 @@
           <w:rFonts w:ascii="Times New Roman" w:hAnsi="Times New Roman" w:cs="Times New Roman"/>
           <w:sz w:val="24"/>
           <w:szCs w:val="24"/>
-          <w:lang w:val="en-US"/>
-        </w:rPr>
-        <w:t>8</w:t>
-      </w:r>
+        </w:rPr>
+        <w:t>16</w:t>
+      </w:r>
+      <w:bookmarkStart w:id="0" w:name="_GoBack"/>
+      <w:bookmarkEnd w:id="0"/>
     </w:p>
     <w:p>
       <w:pPr>
@@ -202,7 +215,31 @@
         <w:jc w:val="both"/>
       </w:pPr>
       <w:r>
-        <w:t>Почему не рекомендовано использование целочисленных типов short, int и long во встраиваемых приложениях? Какие целочисленные типы нужно использовать и где объявлены их определения? Назови длину в байтах для каждого типа</w:t>
+        <w:t xml:space="preserve">Почему не рекомендовано использование целочисленных типов </w:t>
+      </w:r>
+      <w:proofErr w:type="spellStart"/>
+      <w:r>
+        <w:t>short</w:t>
+      </w:r>
+      <w:proofErr w:type="spellEnd"/>
+      <w:r>
+        <w:t xml:space="preserve">, </w:t>
+      </w:r>
+      <w:proofErr w:type="spellStart"/>
+      <w:r>
+        <w:t>int</w:t>
+      </w:r>
+      <w:proofErr w:type="spellEnd"/>
+      <w:r>
+        <w:t xml:space="preserve"> и </w:t>
+      </w:r>
+      <w:proofErr w:type="spellStart"/>
+      <w:r>
+        <w:t>long</w:t>
+      </w:r>
+      <w:proofErr w:type="spellEnd"/>
+      <w:r>
+        <w:t xml:space="preserve"> во встраиваемых приложениях? Какие целочисленные типы нужно использовать и где объявлены их определения? Назови длину в байтах для каждого типа</w:t>
       </w:r>
     </w:p>
     <w:p>
@@ -263,6 +300,7 @@
         </w:rPr>
         <w:t xml:space="preserve"> </w:t>
       </w:r>
+      <w:proofErr w:type="spellStart"/>
       <w:r>
         <w:rPr>
           <w:rFonts w:ascii="Times New Roman" w:hAnsi="Times New Roman" w:cs="Times New Roman"/>
@@ -272,6 +310,7 @@
         </w:rPr>
         <w:t>uint</w:t>
       </w:r>
+      <w:proofErr w:type="spellEnd"/>
       <w:r>
         <w:rPr>
           <w:rFonts w:ascii="Times New Roman" w:hAnsi="Times New Roman" w:cs="Times New Roman"/>
@@ -354,7 +393,6 @@
           <w:rFonts w:ascii="Times New Roman" w:hAnsi="Times New Roman" w:cs="Times New Roman"/>
           <w:sz w:val="24"/>
           <w:szCs w:val="24"/>
-          <w:lang w:val="en-US"/>
         </w:rPr>
       </w:pPr>
       <w:r>
@@ -365,6 +403,7 @@
         </w:rPr>
         <w:t xml:space="preserve">Необходимо использовать </w:t>
       </w:r>
+      <w:proofErr w:type="spellStart"/>
       <w:r>
         <w:rPr>
           <w:rFonts w:ascii="Times New Roman" w:hAnsi="Times New Roman" w:cs="Times New Roman"/>
@@ -374,6 +413,7 @@
         </w:rPr>
         <w:t>uint</w:t>
       </w:r>
+      <w:proofErr w:type="spellEnd"/>
       <w:r>
         <w:rPr>
           <w:rFonts w:ascii="Times New Roman" w:hAnsi="Times New Roman" w:cs="Times New Roman"/>
@@ -399,6 +439,7 @@
         </w:rPr>
         <w:t xml:space="preserve">, </w:t>
       </w:r>
+      <w:proofErr w:type="spellStart"/>
       <w:r>
         <w:rPr>
           <w:rFonts w:ascii="Times New Roman" w:hAnsi="Times New Roman" w:cs="Times New Roman"/>
@@ -408,6 +449,7 @@
         </w:rPr>
         <w:t>uint</w:t>
       </w:r>
+      <w:proofErr w:type="spellEnd"/>
       <w:r>
         <w:rPr>
           <w:rFonts w:ascii="Times New Roman" w:hAnsi="Times New Roman" w:cs="Times New Roman"/>
@@ -433,6 +475,7 @@
         </w:rPr>
         <w:t xml:space="preserve">, </w:t>
       </w:r>
+      <w:proofErr w:type="spellStart"/>
       <w:r>
         <w:rPr>
           <w:rFonts w:ascii="Times New Roman" w:hAnsi="Times New Roman" w:cs="Times New Roman"/>
@@ -442,6 +485,7 @@
         </w:rPr>
         <w:t>uint</w:t>
       </w:r>
+      <w:proofErr w:type="spellEnd"/>
       <w:r>
         <w:rPr>
           <w:rFonts w:ascii="Times New Roman" w:hAnsi="Times New Roman" w:cs="Times New Roman"/>
@@ -499,16 +543,58 @@
           <w:iCs/>
           <w:sz w:val="24"/>
           <w:szCs w:val="24"/>
-          <w:lang w:val="en-US"/>
-        </w:rPr>
-        <w:t>(uint16_t)465)</w:t>
-      </w:r>
-      <w:r>
-        <w:rPr>
-          <w:rFonts w:ascii="Times New Roman" w:hAnsi="Times New Roman" w:cs="Times New Roman"/>
-          <w:sz w:val="24"/>
-          <w:szCs w:val="24"/>
-          <w:lang w:val="en-US"/>
+        </w:rPr>
+        <w:t>(</w:t>
+      </w:r>
+      <w:proofErr w:type="spellStart"/>
+      <w:r>
+        <w:rPr>
+          <w:rFonts w:ascii="Times New Roman" w:hAnsi="Times New Roman" w:cs="Times New Roman"/>
+          <w:i/>
+          <w:iCs/>
+          <w:sz w:val="24"/>
+          <w:szCs w:val="24"/>
+          <w:lang w:val="en-US"/>
+        </w:rPr>
+        <w:t>uint</w:t>
+      </w:r>
+      <w:proofErr w:type="spellEnd"/>
+      <w:r>
+        <w:rPr>
+          <w:rFonts w:ascii="Times New Roman" w:hAnsi="Times New Roman" w:cs="Times New Roman"/>
+          <w:i/>
+          <w:iCs/>
+          <w:sz w:val="24"/>
+          <w:szCs w:val="24"/>
+        </w:rPr>
+        <w:t>16_</w:t>
+      </w:r>
+      <w:r>
+        <w:rPr>
+          <w:rFonts w:ascii="Times New Roman" w:hAnsi="Times New Roman" w:cs="Times New Roman"/>
+          <w:i/>
+          <w:iCs/>
+          <w:sz w:val="24"/>
+          <w:szCs w:val="24"/>
+          <w:lang w:val="en-US"/>
+        </w:rPr>
+        <w:t>t</w:t>
+      </w:r>
+      <w:r>
+        <w:rPr>
+          <w:rFonts w:ascii="Times New Roman" w:hAnsi="Times New Roman" w:cs="Times New Roman"/>
+          <w:i/>
+          <w:iCs/>
+          <w:sz w:val="24"/>
+          <w:szCs w:val="24"/>
+        </w:rPr>
+        <w:t>)465)</w:t>
+      </w:r>
+      <w:r>
+        <w:rPr>
+          <w:rFonts w:ascii="Times New Roman" w:hAnsi="Times New Roman" w:cs="Times New Roman"/>
+          <w:sz w:val="24"/>
+          <w:szCs w:val="24"/>
         </w:rPr>
         <w:t>)</w:t>
       </w:r>
@@ -522,6 +608,7 @@
           <w:szCs w:val="24"/>
         </w:rPr>
       </w:pPr>
+      <w:proofErr w:type="spellStart"/>
       <w:r>
         <w:rPr>
           <w:rFonts w:ascii="Times New Roman" w:hAnsi="Times New Roman" w:cs="Times New Roman"/>
@@ -540,6 +627,7 @@
         </w:rPr>
         <w:t>int</w:t>
       </w:r>
+      <w:proofErr w:type="spellEnd"/>
       <w:r>
         <w:rPr>
           <w:rFonts w:ascii="Times New Roman" w:hAnsi="Times New Roman" w:cs="Times New Roman"/>
@@ -592,6 +680,7 @@
           <w:szCs w:val="24"/>
         </w:rPr>
       </w:pPr>
+      <w:proofErr w:type="spellStart"/>
       <w:r>
         <w:rPr>
           <w:rFonts w:ascii="Times New Roman" w:hAnsi="Times New Roman" w:cs="Times New Roman"/>
@@ -601,6 +690,7 @@
         </w:rPr>
         <w:t>uint</w:t>
       </w:r>
+      <w:proofErr w:type="spellEnd"/>
       <w:r>
         <w:rPr>
           <w:rFonts w:ascii="Times New Roman" w:hAnsi="Times New Roman" w:cs="Times New Roman"/>
@@ -653,6 +743,7 @@
           <w:szCs w:val="24"/>
         </w:rPr>
       </w:pPr>
+      <w:proofErr w:type="spellStart"/>
       <w:r>
         <w:rPr>
           <w:rFonts w:ascii="Times New Roman" w:hAnsi="Times New Roman" w:cs="Times New Roman"/>
@@ -662,6 +753,7 @@
         </w:rPr>
         <w:t>uint</w:t>
       </w:r>
+      <w:proofErr w:type="spellEnd"/>
       <w:r>
         <w:rPr>
           <w:rFonts w:ascii="Times New Roman" w:hAnsi="Times New Roman" w:cs="Times New Roman"/>
@@ -897,6 +989,7 @@
         </w:rPr>
         <w:t xml:space="preserve"> = (</w:t>
       </w:r>
+      <w:proofErr w:type="spellStart"/>
       <w:r>
         <w:rPr>
           <w:rFonts w:ascii="Times New Roman" w:hAnsi="Times New Roman" w:cs="Times New Roman"/>
@@ -906,6 +999,7 @@
         </w:rPr>
         <w:t>uint</w:t>
       </w:r>
+      <w:proofErr w:type="spellEnd"/>
       <w:r>
         <w:rPr>
           <w:rFonts w:ascii="Times New Roman" w:hAnsi="Times New Roman" w:cs="Times New Roman"/>
@@ -1252,6 +1346,7 @@
         </w:rPr>
         <w:t xml:space="preserve"> </w:t>
       </w:r>
+      <w:proofErr w:type="gramStart"/>
       <w:r>
         <w:rPr>
           <w:rFonts w:ascii="Times New Roman" w:hAnsi="Times New Roman" w:cs="Times New Roman"/>
@@ -1267,7 +1362,16 @@
           <w:sz w:val="24"/>
           <w:szCs w:val="24"/>
         </w:rPr>
-        <w:t>[] (имеет последний нулевой символ</w:t>
+        <w:t>[</w:t>
+      </w:r>
+      <w:proofErr w:type="gramEnd"/>
+      <w:r>
+        <w:rPr>
+          <w:rFonts w:ascii="Times New Roman" w:hAnsi="Times New Roman" w:cs="Times New Roman"/>
+          <w:sz w:val="24"/>
+          <w:szCs w:val="24"/>
+        </w:rPr>
+        <w:t>] (имеет последний нулевой символ</w:t>
       </w:r>
       <w:r>
         <w:rPr>
@@ -1317,7 +1421,15 @@
         <w:jc w:val="both"/>
       </w:pPr>
       <w:r>
-        <w:t>Как использовать в Си логический (булевый) тип? С какого стандарта Си возможно его применение?</w:t>
+        <w:t>Как использовать в Си логический (</w:t>
+      </w:r>
+      <w:proofErr w:type="spellStart"/>
+      <w:r>
+        <w:t>булевый</w:t>
+      </w:r>
+      <w:proofErr w:type="spellEnd"/>
+      <w:r>
+        <w:t>) тип? С какого стандарта Си возможно его применение?</w:t>
       </w:r>
     </w:p>
     <w:p>
@@ -1396,6 +1508,7 @@
         </w:rPr>
         <w:t xml:space="preserve"> (</w:t>
       </w:r>
+      <w:proofErr w:type="spellStart"/>
       <w:r>
         <w:rPr>
           <w:rFonts w:ascii="Times New Roman" w:hAnsi="Times New Roman" w:cs="Times New Roman"/>
@@ -1405,6 +1518,7 @@
         </w:rPr>
         <w:t>stdbool</w:t>
       </w:r>
+      <w:proofErr w:type="spellEnd"/>
       <w:r>
         <w:rPr>
           <w:rFonts w:ascii="Times New Roman" w:hAnsi="Times New Roman" w:cs="Times New Roman"/>
@@ -1524,7 +1638,23 @@
         <w:jc w:val="both"/>
       </w:pPr>
       <w:r>
-        <w:t>Что обычно понимается под "магическим числом" (magic number)? Почему не рекомендовано их использование и чем обычно заменяют "магическое число" в коде?</w:t>
+        <w:t>Что обычно понимается под "магическим числом" (</w:t>
+      </w:r>
+      <w:proofErr w:type="spellStart"/>
+      <w:r>
+        <w:t>magic</w:t>
+      </w:r>
+      <w:proofErr w:type="spellEnd"/>
+      <w:r>
+        <w:t xml:space="preserve"> </w:t>
+      </w:r>
+      <w:proofErr w:type="spellStart"/>
+      <w:r>
+        <w:t>number</w:t>
+      </w:r>
+      <w:proofErr w:type="spellEnd"/>
+      <w:r>
+        <w:t>)? Почему не рекомендовано их использование и чем обычно заменяют "магическое число" в коде?</w:t>
       </w:r>
     </w:p>
     <w:p>
@@ -1613,7 +1743,6 @@
           <w:iCs/>
           <w:sz w:val="24"/>
           <w:szCs w:val="24"/>
-          <w:lang w:val="en-US"/>
         </w:rPr>
       </w:pPr>
       <w:r>
@@ -1732,6 +1861,7 @@
         </w:rPr>
         <w:t>(</w:t>
       </w:r>
+      <w:proofErr w:type="spellStart"/>
       <w:r>
         <w:rPr>
           <w:rFonts w:ascii="Times New Roman" w:hAnsi="Times New Roman" w:cs="Times New Roman"/>
@@ -1743,6 +1873,7 @@
         </w:rPr>
         <w:t>uint</w:t>
       </w:r>
+      <w:proofErr w:type="spellEnd"/>
       <w:r>
         <w:rPr>
           <w:rFonts w:ascii="Times New Roman" w:hAnsi="Times New Roman" w:cs="Times New Roman"/>
@@ -1843,7 +1974,25 @@
           <w:sz w:val="24"/>
           <w:szCs w:val="24"/>
         </w:rPr>
-        <w:t xml:space="preserve">В большом коде можно запутаться в том, откуда это число взять и что значит. Для предотвращения таких случаев подобные числа объявляют в дефайне в начале файла: </w:t>
+        <w:t xml:space="preserve">В большом коде можно запутаться в том, откуда это число взять и что значит. Для предотвращения таких случаев подобные числа объявляют в </w:t>
+      </w:r>
+      <w:proofErr w:type="spellStart"/>
+      <w:r>
+        <w:rPr>
+          <w:rFonts w:ascii="Times New Roman" w:hAnsi="Times New Roman" w:cs="Times New Roman"/>
+          <w:sz w:val="24"/>
+          <w:szCs w:val="24"/>
+        </w:rPr>
+        <w:t>дефайне</w:t>
+      </w:r>
+      <w:proofErr w:type="spellEnd"/>
+      <w:r>
+        <w:rPr>
+          <w:rFonts w:ascii="Times New Roman" w:hAnsi="Times New Roman" w:cs="Times New Roman"/>
+          <w:sz w:val="24"/>
+          <w:szCs w:val="24"/>
+        </w:rPr>
+        <w:t xml:space="preserve"> в начале файла: </w:t>
       </w:r>
     </w:p>
     <w:p>
@@ -1857,15 +2006,13 @@
           <w:rFonts w:ascii="Times New Roman" w:hAnsi="Times New Roman" w:cs="Times New Roman"/>
           <w:sz w:val="24"/>
           <w:szCs w:val="24"/>
-          <w:lang w:val="en-US"/>
-        </w:rPr>
-      </w:pPr>
-      <w:r>
-        <w:rPr>
-          <w:rFonts w:ascii="Times New Roman" w:hAnsi="Times New Roman" w:cs="Times New Roman"/>
-          <w:sz w:val="24"/>
-          <w:szCs w:val="24"/>
-          <w:lang w:val="en-US"/>
+        </w:rPr>
+      </w:pPr>
+      <w:r>
+        <w:rPr>
+          <w:rFonts w:ascii="Times New Roman" w:hAnsi="Times New Roman" w:cs="Times New Roman"/>
+          <w:sz w:val="24"/>
+          <w:szCs w:val="24"/>
         </w:rPr>
         <w:t>#</w:t>
       </w:r>
@@ -1883,7 +2030,6 @@
           <w:rFonts w:ascii="Times New Roman" w:hAnsi="Times New Roman" w:cs="Times New Roman"/>
           <w:sz w:val="24"/>
           <w:szCs w:val="24"/>
-          <w:lang w:val="en-US"/>
         </w:rPr>
         <w:t xml:space="preserve"> </w:t>
       </w:r>
@@ -1901,7 +2047,6 @@
           <w:rFonts w:ascii="Times New Roman" w:hAnsi="Times New Roman" w:cs="Times New Roman"/>
           <w:sz w:val="24"/>
           <w:szCs w:val="24"/>
-          <w:lang w:val="en-US"/>
         </w:rPr>
         <w:t xml:space="preserve"> 10</w:t>
       </w:r>
@@ -2130,15 +2275,16 @@
           <w:sz w:val="24"/>
           <w:szCs w:val="24"/>
         </w:rPr>
-        <w:t>Ответ:</w:t>
-      </w:r>
-      <w:r>
-        <w:rPr>
-          <w:rFonts w:ascii="Times New Roman" w:hAnsi="Times New Roman" w:cs="Times New Roman"/>
-          <w:sz w:val="24"/>
-          <w:szCs w:val="24"/>
-        </w:rPr>
-        <w:t xml:space="preserve"> </w:t>
+        <w:t>Ответ</w:t>
+      </w:r>
+      <w:r>
+        <w:rPr>
+          <w:rFonts w:ascii="Times New Roman" w:hAnsi="Times New Roman" w:cs="Times New Roman"/>
+          <w:sz w:val="24"/>
+          <w:szCs w:val="24"/>
+          <w:lang w:val="en-US"/>
+        </w:rPr>
+        <w:t xml:space="preserve">: </w:t>
       </w:r>
     </w:p>
     <w:p>
@@ -2162,7 +2308,27 @@
           <w:szCs w:val="24"/>
           <w:lang w:val="en-US"/>
         </w:rPr>
-        <w:t>int compare(float x, float y)</w:t>
+        <w:t xml:space="preserve">int </w:t>
+      </w:r>
+      <w:proofErr w:type="gramStart"/>
+      <w:r>
+        <w:rPr>
+          <w:rFonts w:ascii="Times New Roman" w:hAnsi="Times New Roman" w:cs="Times New Roman"/>
+          <w:sz w:val="24"/>
+          <w:szCs w:val="24"/>
+          <w:lang w:val="en-US"/>
+        </w:rPr>
+        <w:t>compare(</w:t>
+      </w:r>
+      <w:proofErr w:type="gramEnd"/>
+      <w:r>
+        <w:rPr>
+          <w:rFonts w:ascii="Times New Roman" w:hAnsi="Times New Roman" w:cs="Times New Roman"/>
+          <w:sz w:val="24"/>
+          <w:szCs w:val="24"/>
+          <w:lang w:val="en-US"/>
+        </w:rPr>
+        <w:t>float x, float y)</w:t>
       </w:r>
     </w:p>
     <w:p>
@@ -2225,13 +2391,15 @@
           <w:rFonts w:ascii="Times New Roman" w:hAnsi="Times New Roman" w:cs="Times New Roman"/>
           <w:sz w:val="24"/>
           <w:szCs w:val="24"/>
-        </w:rPr>
-      </w:pPr>
-      <w:r>
-        <w:rPr>
-          <w:rFonts w:ascii="Times New Roman" w:hAnsi="Times New Roman" w:cs="Times New Roman"/>
-          <w:sz w:val="24"/>
-          <w:szCs w:val="24"/>
+          <w:lang w:val="en-US"/>
+        </w:rPr>
+      </w:pPr>
+      <w:r>
+        <w:rPr>
+          <w:rFonts w:ascii="Times New Roman" w:hAnsi="Times New Roman" w:cs="Times New Roman"/>
+          <w:sz w:val="24"/>
+          <w:szCs w:val="24"/>
+          <w:lang w:val="en-US"/>
         </w:rPr>
         <w:t>}</w:t>
       </w:r>
@@ -2364,7 +2532,27 @@
           <w:szCs w:val="24"/>
           <w:lang w:val="en-US"/>
         </w:rPr>
-        <w:t>if (compare(x, y)) {</w:t>
+        <w:t>if (</w:t>
+      </w:r>
+      <w:proofErr w:type="gramStart"/>
+      <w:r>
+        <w:rPr>
+          <w:rFonts w:ascii="Times New Roman" w:hAnsi="Times New Roman" w:cs="Times New Roman"/>
+          <w:sz w:val="24"/>
+          <w:szCs w:val="24"/>
+          <w:lang w:val="en-US"/>
+        </w:rPr>
+        <w:t>compare(</w:t>
+      </w:r>
+      <w:proofErr w:type="gramEnd"/>
+      <w:r>
+        <w:rPr>
+          <w:rFonts w:ascii="Times New Roman" w:hAnsi="Times New Roman" w:cs="Times New Roman"/>
+          <w:sz w:val="24"/>
+          <w:szCs w:val="24"/>
+          <w:lang w:val="en-US"/>
+        </w:rPr>
+        <w:t>x, y)) {</w:t>
       </w:r>
     </w:p>
     <w:p>
@@ -2379,15 +2567,13 @@
           <w:rFonts w:ascii="Times New Roman" w:hAnsi="Times New Roman" w:cs="Times New Roman"/>
           <w:sz w:val="24"/>
           <w:szCs w:val="24"/>
-          <w:lang w:val="en-US"/>
-        </w:rPr>
-      </w:pPr>
-      <w:r>
-        <w:rPr>
-          <w:rFonts w:ascii="Times New Roman" w:hAnsi="Times New Roman" w:cs="Times New Roman"/>
-          <w:sz w:val="24"/>
-          <w:szCs w:val="24"/>
-          <w:lang w:val="en-US"/>
+        </w:rPr>
+      </w:pPr>
+      <w:r>
+        <w:rPr>
+          <w:rFonts w:ascii="Times New Roman" w:hAnsi="Times New Roman" w:cs="Times New Roman"/>
+          <w:sz w:val="24"/>
+          <w:szCs w:val="24"/>
         </w:rPr>
         <w:t>}</w:t>
       </w:r>
@@ -2740,8 +2926,6 @@
         </w:rPr>
         <w:t>double</w:t>
       </w:r>
-      <w:bookmarkStart w:id="0" w:name="_GoBack"/>
-      <w:bookmarkEnd w:id="0"/>
     </w:p>
     <w:p>
       <w:pPr>
@@ -2772,7 +2956,16 @@
           <w:sz w:val="24"/>
           <w:szCs w:val="24"/>
         </w:rPr>
-        <w:t>Ответ:</w:t>
+        <w:t>Ответ</w:t>
+      </w:r>
+      <w:r>
+        <w:rPr>
+          <w:rFonts w:ascii="Times New Roman" w:hAnsi="Times New Roman" w:cs="Times New Roman"/>
+          <w:sz w:val="24"/>
+          <w:szCs w:val="24"/>
+          <w:lang w:val="en-US"/>
+        </w:rPr>
+        <w:t>:</w:t>
       </w:r>
       <w:r>
         <w:rPr>
@@ -2801,16 +2994,57 @@
           <w:szCs w:val="24"/>
           <w:lang w:val="en-US"/>
         </w:rPr>
-        <w:t>char b[] = “bdzvv”;</w:t>
-      </w:r>
-    </w:p>
-    <w:p>
-      <w:pPr>
-        <w:jc w:val="both"/>
-        <w:rPr>
-          <w:rFonts w:ascii="Times New Roman" w:hAnsi="Times New Roman" w:cs="Times New Roman"/>
-          <w:sz w:val="24"/>
-          <w:szCs w:val="24"/>
+        <w:t xml:space="preserve">char </w:t>
+      </w:r>
+      <w:proofErr w:type="gramStart"/>
+      <w:r>
+        <w:rPr>
+          <w:rFonts w:ascii="Times New Roman" w:hAnsi="Times New Roman" w:cs="Times New Roman"/>
+          <w:sz w:val="24"/>
+          <w:szCs w:val="24"/>
+          <w:lang w:val="en-US"/>
+        </w:rPr>
+        <w:t>b[</w:t>
+      </w:r>
+      <w:proofErr w:type="gramEnd"/>
+      <w:r>
+        <w:rPr>
+          <w:rFonts w:ascii="Times New Roman" w:hAnsi="Times New Roman" w:cs="Times New Roman"/>
+          <w:sz w:val="24"/>
+          <w:szCs w:val="24"/>
+          <w:lang w:val="en-US"/>
+        </w:rPr>
+        <w:t>] = “</w:t>
+      </w:r>
+      <w:proofErr w:type="spellStart"/>
+      <w:r>
+        <w:rPr>
+          <w:rFonts w:ascii="Times New Roman" w:hAnsi="Times New Roman" w:cs="Times New Roman"/>
+          <w:sz w:val="24"/>
+          <w:szCs w:val="24"/>
+          <w:lang w:val="en-US"/>
+        </w:rPr>
+        <w:t>bdzvv</w:t>
+      </w:r>
+      <w:proofErr w:type="spellEnd"/>
+      <w:r>
+        <w:rPr>
+          <w:rFonts w:ascii="Times New Roman" w:hAnsi="Times New Roman" w:cs="Times New Roman"/>
+          <w:sz w:val="24"/>
+          <w:szCs w:val="24"/>
+          <w:lang w:val="en-US"/>
+        </w:rPr>
+        <w:t>”;</w:t>
+      </w:r>
+    </w:p>
+    <w:p>
+      <w:pPr>
+        <w:jc w:val="both"/>
+        <w:rPr>
+          <w:rFonts w:ascii="Times New Roman" w:hAnsi="Times New Roman" w:cs="Times New Roman"/>
+          <w:sz w:val="24"/>
+          <w:szCs w:val="24"/>
+          <w:lang w:val="en-US"/>
         </w:rPr>
       </w:pPr>
     </w:p>

</xml_diff>

<commit_message>
Answers with Dmitry's comments
</commit_message>
<xml_diff>
--- a/Lesson#1/Lesson#1_questions.docx
+++ b/Lesson#1/Lesson#1_questions.docx
@@ -1,6 +1,6 @@
 
 <file path=word/document.xml><?xml version="1.0" encoding="utf-8"?>
-<w:document xmlns:wpc="http://schemas.microsoft.com/office/word/2010/wordprocessingCanvas" xmlns:cx="http://schemas.microsoft.com/office/drawing/2014/chartex" xmlns:cx1="http://schemas.microsoft.com/office/drawing/2015/9/8/chartex" xmlns:cx2="http://schemas.microsoft.com/office/drawing/2015/10/21/chartex" xmlns:cx3="http://schemas.microsoft.com/office/drawing/2016/5/9/chartex" xmlns:cx4="http://schemas.microsoft.com/office/drawing/2016/5/10/chartex" xmlns:cx5="http://schemas.microsoft.com/office/drawing/2016/5/11/chartex" xmlns:cx6="http://schemas.microsoft.com/office/drawing/2016/5/12/chartex" xmlns:cx7="http://schemas.microsoft.com/office/drawing/2016/5/13/chartex" xmlns:cx8="http://schemas.microsoft.com/office/drawing/2016/5/14/chartex" xmlns:mc="http://schemas.openxmlformats.org/markup-compatibility/2006" xmlns:aink="http://schemas.microsoft.com/office/drawing/2016/ink" xmlns:am3d="http://schemas.microsoft.com/office/drawing/2017/model3d" xmlns:o="urn:schemas-microsoft-com:office:office" xmlns:r="http://schemas.openxmlformats.org/officeDocument/2006/relationships" xmlns:m="http://schemas.openxmlformats.org/officeDocument/2006/math" xmlns:v="urn:schemas-microsoft-com:vml" xmlns:wp14="http://schemas.microsoft.com/office/word/2010/wordprocessingDrawing" xmlns:wp="http://schemas.openxmlformats.org/drawingml/2006/wordprocessingDrawing" xmlns:w10="urn:schemas-microsoft-com:office:word" xmlns:w="http://schemas.openxmlformats.org/wordprocessingml/2006/main" xmlns:w14="http://schemas.microsoft.com/office/word/2010/wordml" xmlns:w15="http://schemas.microsoft.com/office/word/2012/wordml" xmlns:w16cex="http://schemas.microsoft.com/office/word/2018/wordml/cex" xmlns:w16cid="http://schemas.microsoft.com/office/word/2016/wordml/cid" xmlns:w16="http://schemas.microsoft.com/office/word/2018/wordml" xmlns:w16se="http://schemas.microsoft.com/office/word/2015/wordml/symex" xmlns:wpg="http://schemas.microsoft.com/office/word/2010/wordprocessingGroup" xmlns:wpi="http://schemas.microsoft.com/office/word/2010/wordprocessingInk" xmlns:wne="http://schemas.microsoft.com/office/word/2006/wordml" xmlns:wps="http://schemas.microsoft.com/office/word/2010/wordprocessingShape" mc:Ignorable="w14 w15 w16se w16cid w16 w16cex wp14">
+<w:document xmlns:wpc="http://schemas.microsoft.com/office/word/2010/wordprocessingCanvas" xmlns:cx="http://schemas.microsoft.com/office/drawing/2014/chartex" xmlns:cx1="http://schemas.microsoft.com/office/drawing/2015/9/8/chartex" xmlns:cx2="http://schemas.microsoft.com/office/drawing/2015/10/21/chartex" xmlns:cx3="http://schemas.microsoft.com/office/drawing/2016/5/9/chartex" xmlns:cx4="http://schemas.microsoft.com/office/drawing/2016/5/10/chartex" xmlns:cx5="http://schemas.microsoft.com/office/drawing/2016/5/11/chartex" xmlns:cx6="http://schemas.microsoft.com/office/drawing/2016/5/12/chartex" xmlns:cx7="http://schemas.microsoft.com/office/drawing/2016/5/13/chartex" xmlns:cx8="http://schemas.microsoft.com/office/drawing/2016/5/14/chartex" xmlns:mc="http://schemas.openxmlformats.org/markup-compatibility/2006" xmlns:aink="http://schemas.microsoft.com/office/drawing/2016/ink" xmlns:am3d="http://schemas.microsoft.com/office/drawing/2017/model3d" xmlns:o="urn:schemas-microsoft-com:office:office" xmlns:r="http://schemas.openxmlformats.org/officeDocument/2006/relationships" xmlns:m="http://schemas.openxmlformats.org/officeDocument/2006/math" xmlns:v="urn:schemas-microsoft-com:vml" xmlns:wp14="http://schemas.microsoft.com/office/word/2010/wordprocessingDrawing" xmlns:wp="http://schemas.openxmlformats.org/drawingml/2006/wordprocessingDrawing" xmlns:w10="urn:schemas-microsoft-com:office:word" xmlns:w="http://schemas.openxmlformats.org/wordprocessingml/2006/main" xmlns:w14="http://schemas.microsoft.com/office/word/2010/wordml" xmlns:w15="http://schemas.microsoft.com/office/word/2012/wordml" xmlns:w16cex="http://schemas.microsoft.com/office/word/2018/wordml/cex" xmlns:w16cid="http://schemas.microsoft.com/office/word/2016/wordml/cid" xmlns:w16="http://schemas.microsoft.com/office/word/2018/wordml" xmlns:w16sdtdh="http://schemas.microsoft.com/office/word/2020/wordml/sdtdatahash" xmlns:w16se="http://schemas.microsoft.com/office/word/2015/wordml/symex" xmlns:wpg="http://schemas.microsoft.com/office/word/2010/wordprocessingGroup" xmlns:wpi="http://schemas.microsoft.com/office/word/2010/wordprocessingInk" xmlns:wne="http://schemas.microsoft.com/office/word/2006/wordml" xmlns:wps="http://schemas.microsoft.com/office/word/2010/wordprocessingShape" mc:Ignorable="w14 w15 w16se w16cid w16 w16cex w16sdtdh wp14">
   <w:body>
     <w:p>
       <w:pPr>
@@ -197,8 +197,6 @@
         </w:rPr>
         <w:t>16</w:t>
       </w:r>
-      <w:bookmarkStart w:id="0" w:name="_GoBack"/>
-      <w:bookmarkEnd w:id="0"/>
     </w:p>
     <w:p>
       <w:pPr>
@@ -251,6 +249,7 @@
           <w:szCs w:val="24"/>
         </w:rPr>
       </w:pPr>
+      <w:commentRangeStart w:id="0"/>
       <w:r>
         <w:rPr>
           <w:rFonts w:ascii="Times New Roman" w:hAnsi="Times New Roman" w:cs="Times New Roman"/>
@@ -282,7 +281,31 @@
           <w:sz w:val="24"/>
           <w:szCs w:val="24"/>
         </w:rPr>
-        <w:t xml:space="preserve"> выделяется изначально 4 байта. Чтобы такого избежать, необходимо явно объявлять, сколько бит выделить под число (например</w:t>
+        <w:t xml:space="preserve"> выделяется изначально 4 байта</w:t>
+      </w:r>
+      <w:commentRangeEnd w:id="0"/>
+      <w:r>
+        <w:rPr>
+          <w:rStyle w:val="a4"/>
+        </w:rPr>
+        <w:commentReference w:id="0"/>
+      </w:r>
+      <w:r>
+        <w:rPr>
+          <w:rFonts w:ascii="Times New Roman" w:hAnsi="Times New Roman" w:cs="Times New Roman"/>
+          <w:sz w:val="24"/>
+          <w:szCs w:val="24"/>
+        </w:rPr>
+        <w:t xml:space="preserve">. </w:t>
+      </w:r>
+      <w:commentRangeStart w:id="1"/>
+      <w:r>
+        <w:rPr>
+          <w:rFonts w:ascii="Times New Roman" w:hAnsi="Times New Roman" w:cs="Times New Roman"/>
+          <w:sz w:val="24"/>
+          <w:szCs w:val="24"/>
+        </w:rPr>
+        <w:t>Чтобы такого избежать, необходимо явно объявлять, сколько бит выделить под число (например</w:t>
       </w:r>
       <w:r>
         <w:rPr>
@@ -366,7 +389,22 @@
           <w:sz w:val="24"/>
           <w:szCs w:val="24"/>
         </w:rPr>
-        <w:t xml:space="preserve">т). Использование </w:t>
+        <w:t>т).</w:t>
+      </w:r>
+      <w:commentRangeEnd w:id="1"/>
+      <w:r>
+        <w:rPr>
+          <w:rStyle w:val="a4"/>
+        </w:rPr>
+        <w:commentReference w:id="1"/>
+      </w:r>
+      <w:r>
+        <w:rPr>
+          <w:rFonts w:ascii="Times New Roman" w:hAnsi="Times New Roman" w:cs="Times New Roman"/>
+          <w:sz w:val="24"/>
+          <w:szCs w:val="24"/>
+        </w:rPr>
+        <w:t xml:space="preserve"> Использование </w:t>
       </w:r>
       <w:r>
         <w:rPr>
@@ -403,6 +441,7 @@
         </w:rPr>
         <w:t xml:space="preserve">Необходимо использовать </w:t>
       </w:r>
+      <w:commentRangeStart w:id="2"/>
       <w:proofErr w:type="spellStart"/>
       <w:r>
         <w:rPr>
@@ -509,7 +548,22 @@
           <w:sz w:val="24"/>
           <w:szCs w:val="24"/>
         </w:rPr>
-        <w:t xml:space="preserve"> (</w:t>
+        <w:t xml:space="preserve"> </w:t>
+      </w:r>
+      <w:commentRangeEnd w:id="2"/>
+      <w:r>
+        <w:rPr>
+          <w:rStyle w:val="a4"/>
+        </w:rPr>
+        <w:commentReference w:id="2"/>
+      </w:r>
+      <w:r>
+        <w:rPr>
+          <w:rFonts w:ascii="Times New Roman" w:hAnsi="Times New Roman" w:cs="Times New Roman"/>
+          <w:sz w:val="24"/>
+          <w:szCs w:val="24"/>
+        </w:rPr>
+        <w:t>(</w:t>
       </w:r>
       <w:r>
         <w:rPr>
@@ -534,7 +588,16 @@
           <w:sz w:val="24"/>
           <w:szCs w:val="24"/>
         </w:rPr>
-        <w:t xml:space="preserve">. Объявляется такое определение перед простым числом (например: </w:t>
+        <w:t xml:space="preserve">. </w:t>
+      </w:r>
+      <w:commentRangeStart w:id="3"/>
+      <w:r>
+        <w:rPr>
+          <w:rFonts w:ascii="Times New Roman" w:hAnsi="Times New Roman" w:cs="Times New Roman"/>
+          <w:sz w:val="24"/>
+          <w:szCs w:val="24"/>
+        </w:rPr>
+        <w:t xml:space="preserve">Объявляется такое определение перед простым числом (например: </w:t>
       </w:r>
       <w:r>
         <w:rPr>
@@ -598,6 +661,13 @@
         </w:rPr>
         <w:t>)</w:t>
       </w:r>
+      <w:commentRangeEnd w:id="3"/>
+      <w:r>
+        <w:rPr>
+          <w:rStyle w:val="a4"/>
+        </w:rPr>
+        <w:commentReference w:id="3"/>
+      </w:r>
     </w:p>
     <w:p>
       <w:pPr>
@@ -680,6 +750,7 @@
           <w:szCs w:val="24"/>
         </w:rPr>
       </w:pPr>
+      <w:commentRangeStart w:id="4"/>
       <w:proofErr w:type="spellStart"/>
       <w:r>
         <w:rPr>
@@ -795,6 +866,13 @@
           <w:szCs w:val="24"/>
         </w:rPr>
         <w:t>)</w:t>
+      </w:r>
+      <w:commentRangeEnd w:id="4"/>
+      <w:r>
+        <w:rPr>
+          <w:rStyle w:val="a4"/>
+        </w:rPr>
+        <w:commentReference w:id="4"/>
       </w:r>
     </w:p>
     <w:p>
@@ -838,7 +916,31 @@
           <w:sz w:val="24"/>
           <w:szCs w:val="24"/>
         </w:rPr>
-        <w:t xml:space="preserve">Константа определяется до функции с помощью </w:t>
+        <w:t xml:space="preserve">Константа определяется </w:t>
+      </w:r>
+      <w:commentRangeStart w:id="5"/>
+      <w:r>
+        <w:rPr>
+          <w:rFonts w:ascii="Times New Roman" w:hAnsi="Times New Roman" w:cs="Times New Roman"/>
+          <w:sz w:val="24"/>
+          <w:szCs w:val="24"/>
+        </w:rPr>
+        <w:t xml:space="preserve">до функции </w:t>
+      </w:r>
+      <w:commentRangeEnd w:id="5"/>
+      <w:r>
+        <w:rPr>
+          <w:rStyle w:val="a4"/>
+        </w:rPr>
+        <w:commentReference w:id="5"/>
+      </w:r>
+      <w:r>
+        <w:rPr>
+          <w:rFonts w:ascii="Times New Roman" w:hAnsi="Times New Roman" w:cs="Times New Roman"/>
+          <w:sz w:val="24"/>
+          <w:szCs w:val="24"/>
+        </w:rPr>
+        <w:t xml:space="preserve">с помощью </w:t>
       </w:r>
       <w:r>
         <w:rPr>
@@ -955,6 +1057,7 @@
         </w:rPr>
         <w:t xml:space="preserve"> (</w:t>
       </w:r>
+      <w:commentRangeStart w:id="6"/>
       <w:r>
         <w:rPr>
           <w:rFonts w:ascii="Times New Roman" w:hAnsi="Times New Roman" w:cs="Times New Roman"/>
@@ -1023,7 +1126,22 @@
           <w:sz w:val="24"/>
           <w:szCs w:val="24"/>
         </w:rPr>
-        <w:t>)228))</w:t>
+        <w:t>)228)</w:t>
+      </w:r>
+      <w:commentRangeEnd w:id="6"/>
+      <w:r>
+        <w:rPr>
+          <w:rStyle w:val="a4"/>
+        </w:rPr>
+        <w:commentReference w:id="6"/>
+      </w:r>
+      <w:r>
+        <w:rPr>
+          <w:rFonts w:ascii="Times New Roman" w:hAnsi="Times New Roman" w:cs="Times New Roman"/>
+          <w:sz w:val="24"/>
+          <w:szCs w:val="24"/>
+        </w:rPr>
+        <w:t>)</w:t>
       </w:r>
       <w:r>
         <w:rPr>
@@ -1181,7 +1299,33 @@
           <w:szCs w:val="24"/>
           <w:lang w:val="en-US"/>
         </w:rPr>
-        <w:t xml:space="preserve">: Int, float </w:t>
+        <w:t xml:space="preserve">: Int, </w:t>
+      </w:r>
+      <w:commentRangeStart w:id="7"/>
+      <w:r>
+        <w:rPr>
+          <w:rFonts w:ascii="Times New Roman" w:hAnsi="Times New Roman" w:cs="Times New Roman"/>
+          <w:sz w:val="24"/>
+          <w:szCs w:val="24"/>
+          <w:lang w:val="en-US"/>
+        </w:rPr>
+        <w:t>float</w:t>
+      </w:r>
+      <w:commentRangeEnd w:id="7"/>
+      <w:r>
+        <w:rPr>
+          <w:rStyle w:val="a4"/>
+        </w:rPr>
+        <w:commentReference w:id="7"/>
+      </w:r>
+      <w:r>
+        <w:rPr>
+          <w:rFonts w:ascii="Times New Roman" w:hAnsi="Times New Roman" w:cs="Times New Roman"/>
+          <w:sz w:val="24"/>
+          <w:szCs w:val="24"/>
+          <w:lang w:val="en-US"/>
+        </w:rPr>
+        <w:t xml:space="preserve"> </w:t>
       </w:r>
       <w:r>
         <w:rPr>
@@ -1439,7 +1583,6 @@
           <w:rFonts w:ascii="Times New Roman" w:hAnsi="Times New Roman" w:cs="Times New Roman"/>
           <w:sz w:val="24"/>
           <w:szCs w:val="24"/>
-          <w:lang w:val="en-US"/>
         </w:rPr>
       </w:pPr>
       <w:r>
@@ -1466,6 +1609,7 @@
         </w:rPr>
         <w:t xml:space="preserve">лит значениям </w:t>
       </w:r>
+      <w:commentRangeStart w:id="8"/>
       <w:r>
         <w:rPr>
           <w:rFonts w:ascii="Times New Roman" w:hAnsi="Times New Roman" w:cs="Times New Roman"/>
@@ -1498,7 +1642,22 @@
           <w:sz w:val="24"/>
           <w:szCs w:val="24"/>
         </w:rPr>
-        <w:t xml:space="preserve"> присваивать единицу и ноль, соответственно</w:t>
+        <w:t xml:space="preserve"> присваивать единицу и ноль</w:t>
+      </w:r>
+      <w:commentRangeEnd w:id="8"/>
+      <w:r>
+        <w:rPr>
+          <w:rStyle w:val="a4"/>
+        </w:rPr>
+        <w:commentReference w:id="8"/>
+      </w:r>
+      <w:r>
+        <w:rPr>
+          <w:rFonts w:ascii="Times New Roman" w:hAnsi="Times New Roman" w:cs="Times New Roman"/>
+          <w:sz w:val="24"/>
+          <w:szCs w:val="24"/>
+        </w:rPr>
+        <w:t>, соответственно</w:t>
       </w:r>
       <w:r>
         <w:rPr>
@@ -1549,9 +1708,41 @@
           <w:rFonts w:ascii="Times New Roman" w:hAnsi="Times New Roman" w:cs="Times New Roman"/>
           <w:sz w:val="24"/>
           <w:szCs w:val="24"/>
-          <w:lang w:val="en-US"/>
-        </w:rPr>
-        <w:t xml:space="preserve"> _BOOL </w:t>
+        </w:rPr>
+        <w:t xml:space="preserve"> </w:t>
+      </w:r>
+      <w:commentRangeStart w:id="9"/>
+      <w:r>
+        <w:rPr>
+          <w:rFonts w:ascii="Times New Roman" w:hAnsi="Times New Roman" w:cs="Times New Roman"/>
+          <w:sz w:val="24"/>
+          <w:szCs w:val="24"/>
+        </w:rPr>
+        <w:t>_</w:t>
+      </w:r>
+      <w:r>
+        <w:rPr>
+          <w:rFonts w:ascii="Times New Roman" w:hAnsi="Times New Roman" w:cs="Times New Roman"/>
+          <w:sz w:val="24"/>
+          <w:szCs w:val="24"/>
+          <w:lang w:val="en-US"/>
+        </w:rPr>
+        <w:t>BOOL</w:t>
+      </w:r>
+      <w:commentRangeEnd w:id="9"/>
+      <w:r>
+        <w:rPr>
+          <w:rStyle w:val="a4"/>
+        </w:rPr>
+        <w:commentReference w:id="9"/>
+      </w:r>
+      <w:r>
+        <w:rPr>
+          <w:rFonts w:ascii="Times New Roman" w:hAnsi="Times New Roman" w:cs="Times New Roman"/>
+          <w:sz w:val="24"/>
+          <w:szCs w:val="24"/>
+        </w:rPr>
+        <w:t xml:space="preserve"> </w:t>
       </w:r>
       <w:r>
         <w:rPr>
@@ -1566,49 +1757,93 @@
           <w:rFonts w:ascii="Times New Roman" w:hAnsi="Times New Roman" w:cs="Times New Roman"/>
           <w:sz w:val="24"/>
           <w:szCs w:val="24"/>
-          <w:lang w:val="en-US"/>
-        </w:rPr>
-        <w:t xml:space="preserve"> bool</w:t>
-      </w:r>
-    </w:p>
-    <w:p>
-      <w:pPr>
-        <w:jc w:val="both"/>
-        <w:rPr>
-          <w:rFonts w:ascii="Times New Roman" w:hAnsi="Times New Roman" w:cs="Times New Roman"/>
-          <w:sz w:val="24"/>
-          <w:szCs w:val="24"/>
-          <w:lang w:val="en-US"/>
-        </w:rPr>
-      </w:pPr>
-      <w:r>
-        <w:rPr>
-          <w:rFonts w:ascii="Times New Roman" w:hAnsi="Times New Roman" w:cs="Times New Roman"/>
-          <w:sz w:val="24"/>
-          <w:szCs w:val="24"/>
-          <w:lang w:val="en-US"/>
-        </w:rPr>
-        <w:t>bool x = false; (0)</w:t>
-      </w:r>
-    </w:p>
-    <w:p>
-      <w:pPr>
-        <w:jc w:val="both"/>
-        <w:rPr>
-          <w:rFonts w:ascii="Times New Roman" w:hAnsi="Times New Roman" w:cs="Times New Roman"/>
-          <w:sz w:val="24"/>
-          <w:szCs w:val="24"/>
-          <w:lang w:val="en-US"/>
-        </w:rPr>
-      </w:pPr>
-      <w:r>
-        <w:rPr>
-          <w:rFonts w:ascii="Times New Roman" w:hAnsi="Times New Roman" w:cs="Times New Roman"/>
-          <w:sz w:val="24"/>
-          <w:szCs w:val="24"/>
-          <w:lang w:val="en-US"/>
-        </w:rPr>
-        <w:t>bool y = true; (1)</w:t>
+        </w:rPr>
+        <w:t xml:space="preserve"> </w:t>
+      </w:r>
+      <w:r>
+        <w:rPr>
+          <w:rFonts w:ascii="Times New Roman" w:hAnsi="Times New Roman" w:cs="Times New Roman"/>
+          <w:sz w:val="24"/>
+          <w:szCs w:val="24"/>
+          <w:lang w:val="en-US"/>
+        </w:rPr>
+        <w:t>bool</w:t>
+      </w:r>
+    </w:p>
+    <w:p>
+      <w:pPr>
+        <w:jc w:val="both"/>
+        <w:rPr>
+          <w:rFonts w:ascii="Times New Roman" w:hAnsi="Times New Roman" w:cs="Times New Roman"/>
+          <w:sz w:val="24"/>
+          <w:szCs w:val="24"/>
+          <w:lang w:val="en-US"/>
+        </w:rPr>
+      </w:pPr>
+      <w:r>
+        <w:rPr>
+          <w:rFonts w:ascii="Times New Roman" w:hAnsi="Times New Roman" w:cs="Times New Roman"/>
+          <w:sz w:val="24"/>
+          <w:szCs w:val="24"/>
+          <w:lang w:val="en-US"/>
+        </w:rPr>
+        <w:t xml:space="preserve">bool x = false; </w:t>
+      </w:r>
+      <w:r>
+        <w:rPr>
+          <w:rFonts w:ascii="Times New Roman" w:hAnsi="Times New Roman" w:cs="Times New Roman"/>
+          <w:sz w:val="24"/>
+          <w:szCs w:val="24"/>
+          <w:lang w:val="en-US"/>
+        </w:rPr>
+        <w:t xml:space="preserve">// </w:t>
+      </w:r>
+      <w:r>
+        <w:rPr>
+          <w:rFonts w:ascii="Times New Roman" w:hAnsi="Times New Roman" w:cs="Times New Roman"/>
+          <w:sz w:val="24"/>
+          <w:szCs w:val="24"/>
+          <w:lang w:val="en-US"/>
+        </w:rPr>
+        <w:t>(0)</w:t>
+      </w:r>
+    </w:p>
+    <w:p>
+      <w:pPr>
+        <w:jc w:val="both"/>
+        <w:rPr>
+          <w:rFonts w:ascii="Times New Roman" w:hAnsi="Times New Roman" w:cs="Times New Roman"/>
+          <w:sz w:val="24"/>
+          <w:szCs w:val="24"/>
+          <w:lang w:val="en-US"/>
+        </w:rPr>
+      </w:pPr>
+      <w:r>
+        <w:rPr>
+          <w:rFonts w:ascii="Times New Roman" w:hAnsi="Times New Roman" w:cs="Times New Roman"/>
+          <w:sz w:val="24"/>
+          <w:szCs w:val="24"/>
+          <w:lang w:val="en-US"/>
+        </w:rPr>
+        <w:t xml:space="preserve">bool y = true; </w:t>
+      </w:r>
+      <w:r>
+        <w:rPr>
+          <w:rFonts w:ascii="Times New Roman" w:hAnsi="Times New Roman" w:cs="Times New Roman"/>
+          <w:sz w:val="24"/>
+          <w:szCs w:val="24"/>
+          <w:lang w:val="en-US"/>
+        </w:rPr>
+        <w:t xml:space="preserve">// </w:t>
+      </w:r>
+      <w:r>
+        <w:rPr>
+          <w:rFonts w:ascii="Times New Roman" w:hAnsi="Times New Roman" w:cs="Times New Roman"/>
+          <w:sz w:val="24"/>
+          <w:szCs w:val="24"/>
+          <w:lang w:val="en-US"/>
+        </w:rPr>
+        <w:t>(1)</w:t>
       </w:r>
       <w:r>
         <w:rPr>
@@ -1745,6 +1980,7 @@
           <w:szCs w:val="24"/>
         </w:rPr>
       </w:pPr>
+      <w:commentRangeStart w:id="10"/>
       <w:r>
         <w:rPr>
           <w:rFonts w:ascii="Times New Roman" w:hAnsi="Times New Roman" w:cs="Times New Roman"/>
@@ -1800,7 +2036,22 @@
           <w:sz w:val="24"/>
           <w:szCs w:val="24"/>
         </w:rPr>
-        <w:t xml:space="preserve">будет выделено 4 беззнаковых байта, но 10 – литерал, который хранится во </w:t>
+        <w:t>будет выделено 4 беззнаковых байта</w:t>
+      </w:r>
+      <w:commentRangeEnd w:id="10"/>
+      <w:r>
+        <w:rPr>
+          <w:rStyle w:val="a4"/>
+        </w:rPr>
+        <w:commentReference w:id="10"/>
+      </w:r>
+      <w:r>
+        <w:rPr>
+          <w:rFonts w:ascii="Times New Roman" w:hAnsi="Times New Roman" w:cs="Times New Roman"/>
+          <w:sz w:val="24"/>
+          <w:szCs w:val="24"/>
+        </w:rPr>
+        <w:t xml:space="preserve">, но 10 – литерал, который хранится во </w:t>
       </w:r>
       <w:r>
         <w:rPr>
@@ -1841,7 +2092,31 @@
           <w:sz w:val="24"/>
           <w:szCs w:val="24"/>
         </w:rPr>
-        <w:t xml:space="preserve"> и программа не понимает, сколько байт выделить под этот литерал. Под 10 выделится 4 ЗНАКОВЫХ байта. Чтобы сказать, что литерал будет занимать 2 байта и литерал будет считаться беззнаковым </w:t>
+        <w:t xml:space="preserve"> </w:t>
+      </w:r>
+      <w:commentRangeStart w:id="11"/>
+      <w:r>
+        <w:rPr>
+          <w:rFonts w:ascii="Times New Roman" w:hAnsi="Times New Roman" w:cs="Times New Roman"/>
+          <w:sz w:val="24"/>
+          <w:szCs w:val="24"/>
+        </w:rPr>
+        <w:t>и программа не понимает, сколько байт выделить под этот литерал</w:t>
+      </w:r>
+      <w:commentRangeEnd w:id="11"/>
+      <w:r>
+        <w:rPr>
+          <w:rStyle w:val="a4"/>
+        </w:rPr>
+        <w:commentReference w:id="11"/>
+      </w:r>
+      <w:r>
+        <w:rPr>
+          <w:rFonts w:ascii="Times New Roman" w:hAnsi="Times New Roman" w:cs="Times New Roman"/>
+          <w:sz w:val="24"/>
+          <w:szCs w:val="24"/>
+        </w:rPr>
+        <w:t xml:space="preserve">. Под 10 выделится 4 ЗНАКОВЫХ байта. Чтобы сказать, что литерал будет занимать 2 байта и литерал будет считаться беззнаковым </w:t>
       </w:r>
       <w:r>
         <w:rPr>
@@ -1974,7 +2249,16 @@
           <w:sz w:val="24"/>
           <w:szCs w:val="24"/>
         </w:rPr>
-        <w:t xml:space="preserve">В большом коде можно запутаться в том, откуда это число взять и что значит. Для предотвращения таких случаев подобные числа объявляют в </w:t>
+        <w:t xml:space="preserve">В большом коде можно запутаться в том, откуда это число взять и что значит. Для предотвращения таких случаев </w:t>
+      </w:r>
+      <w:commentRangeStart w:id="12"/>
+      <w:r>
+        <w:rPr>
+          <w:rFonts w:ascii="Times New Roman" w:hAnsi="Times New Roman" w:cs="Times New Roman"/>
+          <w:sz w:val="24"/>
+          <w:szCs w:val="24"/>
+        </w:rPr>
+        <w:t xml:space="preserve">подобные числа объявляют в </w:t>
       </w:r>
       <w:proofErr w:type="spellStart"/>
       <w:r>
@@ -1992,7 +2276,22 @@
           <w:sz w:val="24"/>
           <w:szCs w:val="24"/>
         </w:rPr>
-        <w:t xml:space="preserve"> в начале файла: </w:t>
+        <w:t xml:space="preserve"> в начале файла</w:t>
+      </w:r>
+      <w:commentRangeEnd w:id="12"/>
+      <w:r>
+        <w:rPr>
+          <w:rStyle w:val="a4"/>
+        </w:rPr>
+        <w:commentReference w:id="12"/>
+      </w:r>
+      <w:r>
+        <w:rPr>
+          <w:rFonts w:ascii="Times New Roman" w:hAnsi="Times New Roman" w:cs="Times New Roman"/>
+          <w:sz w:val="24"/>
+          <w:szCs w:val="24"/>
+        </w:rPr>
+        <w:t xml:space="preserve">: </w:t>
       </w:r>
     </w:p>
     <w:p>
@@ -2131,7 +2430,11 @@
         <w:t xml:space="preserve"> </w:t>
       </w:r>
       <w:r>
-        <w:t xml:space="preserve">без указания, можем получить ситуацию, в которой </w:t>
+        <w:t xml:space="preserve">без указания, можем получить ситуацию, </w:t>
+      </w:r>
+      <w:commentRangeStart w:id="13"/>
+      <w:r>
+        <w:t xml:space="preserve">в которой </w:t>
       </w:r>
       <w:r>
         <w:rPr>
@@ -2143,7 +2446,17 @@
         <w:t xml:space="preserve"> </w:t>
       </w:r>
       <w:r>
-        <w:t xml:space="preserve">по умолчанию будет объявлен как знаковый. </w:t>
+        <w:t>по умолчанию будет объявлен как знаковый</w:t>
+      </w:r>
+      <w:commentRangeEnd w:id="13"/>
+      <w:r>
+        <w:rPr>
+          <w:rStyle w:val="a4"/>
+        </w:rPr>
+        <w:commentReference w:id="13"/>
+      </w:r>
+      <w:r>
+        <w:t xml:space="preserve">. </w:t>
       </w:r>
       <w:r>
         <w:t>При сравнении беззнакового и знакового, беззнаковое станет знаковым (беззнаковые 8 битные – от 0 до 255, а беззнаковые – от -12</w:t>
@@ -2567,13 +2880,15 @@
           <w:rFonts w:ascii="Times New Roman" w:hAnsi="Times New Roman" w:cs="Times New Roman"/>
           <w:sz w:val="24"/>
           <w:szCs w:val="24"/>
-        </w:rPr>
-      </w:pPr>
-      <w:r>
-        <w:rPr>
-          <w:rFonts w:ascii="Times New Roman" w:hAnsi="Times New Roman" w:cs="Times New Roman"/>
-          <w:sz w:val="24"/>
-          <w:szCs w:val="24"/>
+          <w:lang w:val="en-US"/>
+        </w:rPr>
+      </w:pPr>
+      <w:r>
+        <w:rPr>
+          <w:rFonts w:ascii="Times New Roman" w:hAnsi="Times New Roman" w:cs="Times New Roman"/>
+          <w:sz w:val="24"/>
+          <w:szCs w:val="24"/>
+          <w:lang w:val="en-US"/>
         </w:rPr>
         <w:t>}</w:t>
       </w:r>
@@ -2909,6 +3224,7 @@
         </w:rPr>
         <w:t xml:space="preserve">. </w:t>
       </w:r>
+      <w:commentRangeStart w:id="14"/>
       <w:r>
         <w:rPr>
           <w:rFonts w:ascii="Times New Roman" w:hAnsi="Times New Roman" w:cs="Times New Roman"/>
@@ -2925,6 +3241,13 @@
           <w:lang w:val="en-US"/>
         </w:rPr>
         <w:t>double</w:t>
+      </w:r>
+      <w:commentRangeEnd w:id="14"/>
+      <w:r>
+        <w:rPr>
+          <w:rStyle w:val="a4"/>
+        </w:rPr>
+        <w:commentReference w:id="14"/>
       </w:r>
     </w:p>
     <w:p>
@@ -3058,8 +3381,1000 @@
 </w:document>
 </file>
 
+<file path=word/comments.xml><?xml version="1.0" encoding="utf-8"?>
+<w:comments xmlns:wpc="http://schemas.microsoft.com/office/word/2010/wordprocessingCanvas" xmlns:cx="http://schemas.microsoft.com/office/drawing/2014/chartex" xmlns:cx1="http://schemas.microsoft.com/office/drawing/2015/9/8/chartex" xmlns:cx2="http://schemas.microsoft.com/office/drawing/2015/10/21/chartex" xmlns:cx3="http://schemas.microsoft.com/office/drawing/2016/5/9/chartex" xmlns:cx4="http://schemas.microsoft.com/office/drawing/2016/5/10/chartex" xmlns:cx5="http://schemas.microsoft.com/office/drawing/2016/5/11/chartex" xmlns:cx6="http://schemas.microsoft.com/office/drawing/2016/5/12/chartex" xmlns:cx7="http://schemas.microsoft.com/office/drawing/2016/5/13/chartex" xmlns:cx8="http://schemas.microsoft.com/office/drawing/2016/5/14/chartex" xmlns:mc="http://schemas.openxmlformats.org/markup-compatibility/2006" xmlns:aink="http://schemas.microsoft.com/office/drawing/2016/ink" xmlns:am3d="http://schemas.microsoft.com/office/drawing/2017/model3d" xmlns:o="urn:schemas-microsoft-com:office:office" xmlns:r="http://schemas.openxmlformats.org/officeDocument/2006/relationships" xmlns:m="http://schemas.openxmlformats.org/officeDocument/2006/math" xmlns:v="urn:schemas-microsoft-com:vml" xmlns:wp14="http://schemas.microsoft.com/office/word/2010/wordprocessingDrawing" xmlns:wp="http://schemas.openxmlformats.org/drawingml/2006/wordprocessingDrawing" xmlns:w10="urn:schemas-microsoft-com:office:word" xmlns:w="http://schemas.openxmlformats.org/wordprocessingml/2006/main" xmlns:w14="http://schemas.microsoft.com/office/word/2010/wordml" xmlns:w15="http://schemas.microsoft.com/office/word/2012/wordml" xmlns:w16cex="http://schemas.microsoft.com/office/word/2018/wordml/cex" xmlns:w16cid="http://schemas.microsoft.com/office/word/2016/wordml/cid" xmlns:w16="http://schemas.microsoft.com/office/word/2018/wordml" xmlns:w16sdtdh="http://schemas.microsoft.com/office/word/2020/wordml/sdtdatahash" xmlns:w16se="http://schemas.microsoft.com/office/word/2015/wordml/symex" xmlns:wpg="http://schemas.microsoft.com/office/word/2010/wordprocessingGroup" xmlns:wpi="http://schemas.microsoft.com/office/word/2010/wordprocessingInk" xmlns:wne="http://schemas.microsoft.com/office/word/2006/wordml" xmlns:wps="http://schemas.microsoft.com/office/word/2010/wordprocessingShape" mc:Ignorable="w14 w15 w16se w16cid w16 w16cex w16sdtdh wp14">
+  <w:comment w:id="0" w:author="Дмитрий Карасёв" w:date="2022-08-10T22:29:00Z" w:initials="ДК">
+    <w:p>
+      <w:pPr>
+        <w:pStyle w:val="a5"/>
+      </w:pPr>
+      <w:r>
+        <w:rPr>
+          <w:rStyle w:val="a4"/>
+        </w:rPr>
+        <w:annotationRef/>
+      </w:r>
+      <w:r>
+        <w:t xml:space="preserve">Это неверное утверждение для ОС </w:t>
+      </w:r>
+      <w:r>
+        <w:rPr>
+          <w:lang w:val="en-US"/>
+        </w:rPr>
+        <w:t>DOS</w:t>
+      </w:r>
+      <w:r>
+        <w:t xml:space="preserve"> </w:t>
+      </w:r>
+      <w:r>
+        <w:t>и менее 32разрядных архитектур</w:t>
+      </w:r>
+    </w:p>
+  </w:comment>
+  <w:comment w:id="1" w:author="Дмитрий Карасёв" w:date="2022-08-10T22:31:00Z" w:initials="ДК">
+    <w:p>
+      <w:pPr>
+        <w:pStyle w:val="a5"/>
+      </w:pPr>
+      <w:r>
+        <w:rPr>
+          <w:rStyle w:val="a4"/>
+        </w:rPr>
+        <w:annotationRef/>
+      </w:r>
+      <w:r>
+        <w:rPr>
+          <w:lang w:val="en-US"/>
+        </w:rPr>
+        <w:t>int</w:t>
+      </w:r>
+      <w:r>
+        <w:t xml:space="preserve"> </w:t>
+      </w:r>
+      <w:r>
+        <w:rPr>
+          <w:lang w:val="en-US"/>
+        </w:rPr>
+        <w:t>x</w:t>
+      </w:r>
+      <w:r>
+        <w:t xml:space="preserve"> = (</w:t>
+      </w:r>
+      <w:proofErr w:type="spellStart"/>
+      <w:r>
+        <w:rPr>
+          <w:lang w:val="en-US"/>
+        </w:rPr>
+        <w:t>uint</w:t>
+      </w:r>
+      <w:proofErr w:type="spellEnd"/>
+      <w:r>
+        <w:t>8_</w:t>
+      </w:r>
+      <w:r>
+        <w:rPr>
+          <w:lang w:val="en-US"/>
+        </w:rPr>
+        <w:t>t</w:t>
+      </w:r>
+      <w:r>
+        <w:t xml:space="preserve">) </w:t>
+      </w:r>
+      <w:r>
+        <w:t>5</w:t>
+      </w:r>
+      <w:r>
+        <w:t xml:space="preserve">; </w:t>
+      </w:r>
+      <w:r>
+        <w:t xml:space="preserve">приведет к преобразованию литерала к типу </w:t>
+      </w:r>
+      <w:proofErr w:type="spellStart"/>
+      <w:r>
+        <w:rPr>
+          <w:lang w:val="en-US"/>
+        </w:rPr>
+        <w:t>uint</w:t>
+      </w:r>
+      <w:proofErr w:type="spellEnd"/>
+      <w:r>
+        <w:t>8_</w:t>
+      </w:r>
+      <w:r>
+        <w:rPr>
+          <w:lang w:val="en-US"/>
+        </w:rPr>
+        <w:t>t</w:t>
+      </w:r>
+      <w:r>
+        <w:t xml:space="preserve">, затем этот литерал преобразуется к типу </w:t>
+      </w:r>
+      <w:r>
+        <w:rPr>
+          <w:lang w:val="en-US"/>
+        </w:rPr>
+        <w:t>int</w:t>
+      </w:r>
+      <w:r>
+        <w:t xml:space="preserve">, чтобы поместиться в переменную </w:t>
+      </w:r>
+      <w:r>
+        <w:rPr>
+          <w:lang w:val="en-US"/>
+        </w:rPr>
+        <w:t>x</w:t>
+      </w:r>
+      <w:r>
+        <w:t xml:space="preserve"> </w:t>
+      </w:r>
+      <w:r>
+        <w:t xml:space="preserve">типа </w:t>
+      </w:r>
+      <w:r>
+        <w:rPr>
+          <w:lang w:val="en-US"/>
+        </w:rPr>
+        <w:t>int</w:t>
+      </w:r>
+    </w:p>
+  </w:comment>
+  <w:comment w:id="2" w:author="Дмитрий Карасёв" w:date="2022-08-10T22:33:00Z" w:initials="ДК">
+    <w:p>
+      <w:pPr>
+        <w:pStyle w:val="a5"/>
+      </w:pPr>
+      <w:r>
+        <w:rPr>
+          <w:rStyle w:val="a4"/>
+        </w:rPr>
+        <w:annotationRef/>
+      </w:r>
+      <w:r>
+        <w:t>или</w:t>
+      </w:r>
+      <w:r>
+        <w:t xml:space="preserve"> </w:t>
+      </w:r>
+      <w:r>
+        <w:rPr>
+          <w:lang w:val="en-US"/>
+        </w:rPr>
+        <w:t>int</w:t>
+      </w:r>
+      <w:r>
+        <w:t>8_</w:t>
+      </w:r>
+      <w:r>
+        <w:rPr>
+          <w:lang w:val="en-US"/>
+        </w:rPr>
+        <w:t>t</w:t>
+      </w:r>
+      <w:proofErr w:type="gramStart"/>
+      <w:r>
+        <w:t xml:space="preserve"> ..</w:t>
+      </w:r>
+      <w:proofErr w:type="gramEnd"/>
+      <w:r>
+        <w:t xml:space="preserve"> </w:t>
+      </w:r>
+      <w:r>
+        <w:rPr>
+          <w:lang w:val="en-US"/>
+        </w:rPr>
+        <w:t>int</w:t>
+      </w:r>
+      <w:r>
+        <w:t>64_</w:t>
+      </w:r>
+      <w:r>
+        <w:rPr>
+          <w:lang w:val="en-US"/>
+        </w:rPr>
+        <w:t>t</w:t>
+      </w:r>
+      <w:r>
+        <w:t xml:space="preserve"> </w:t>
+      </w:r>
+      <w:r>
+        <w:t>для</w:t>
+      </w:r>
+      <w:r>
+        <w:t xml:space="preserve"> </w:t>
+      </w:r>
+      <w:r>
+        <w:t>знаковых</w:t>
+      </w:r>
+    </w:p>
+  </w:comment>
+  <w:comment w:id="3" w:author="Дмитрий Карасёв" w:date="2022-08-10T22:34:00Z" w:initials="ДК">
+    <w:p>
+      <w:pPr>
+        <w:pStyle w:val="a5"/>
+      </w:pPr>
+      <w:r>
+        <w:rPr>
+          <w:rStyle w:val="a4"/>
+        </w:rPr>
+        <w:annotationRef/>
+      </w:r>
+      <w:r>
+        <w:t>Если ты имел ввиду, что надо делать так</w:t>
+      </w:r>
+      <w:r>
+        <w:t>:</w:t>
+      </w:r>
+    </w:p>
+    <w:p>
+      <w:pPr>
+        <w:pStyle w:val="a5"/>
+      </w:pPr>
+      <w:r>
+        <w:rPr>
+          <w:lang w:val="en-US"/>
+        </w:rPr>
+        <w:t>int</w:t>
+      </w:r>
+      <w:r>
+        <w:t xml:space="preserve"> </w:t>
+      </w:r>
+      <w:r>
+        <w:rPr>
+          <w:lang w:val="en-US"/>
+        </w:rPr>
+        <w:t>x</w:t>
+      </w:r>
+      <w:r>
+        <w:t xml:space="preserve"> = (</w:t>
+      </w:r>
+      <w:proofErr w:type="spellStart"/>
+      <w:r>
+        <w:rPr>
+          <w:lang w:val="en-US"/>
+        </w:rPr>
+        <w:t>uint</w:t>
+      </w:r>
+      <w:proofErr w:type="spellEnd"/>
+      <w:r>
+        <w:t>16_</w:t>
+      </w:r>
+      <w:r>
+        <w:rPr>
+          <w:lang w:val="en-US"/>
+        </w:rPr>
+        <w:t>t</w:t>
+      </w:r>
+      <w:r>
+        <w:t>) 465;</w:t>
+      </w:r>
+    </w:p>
+    <w:p>
+      <w:pPr>
+        <w:pStyle w:val="a5"/>
+      </w:pPr>
+      <w:r>
+        <w:t>то это совершенно неверное утверждение.</w:t>
+      </w:r>
+    </w:p>
+    <w:p>
+      <w:pPr>
+        <w:pStyle w:val="a5"/>
+      </w:pPr>
+      <w:r>
+        <w:t>Во встроенном программировании нужно писать так</w:t>
+      </w:r>
+      <w:r>
+        <w:t>:</w:t>
+      </w:r>
+      <w:r>
+        <w:br/>
+      </w:r>
+      <w:r>
+        <w:br/>
+      </w:r>
+      <w:proofErr w:type="spellStart"/>
+      <w:r>
+        <w:rPr>
+          <w:lang w:val="en-US"/>
+        </w:rPr>
+        <w:t>uint</w:t>
+      </w:r>
+      <w:proofErr w:type="spellEnd"/>
+      <w:r>
+        <w:t>16_</w:t>
+      </w:r>
+      <w:r>
+        <w:rPr>
+          <w:lang w:val="en-US"/>
+        </w:rPr>
+        <w:t>t</w:t>
+      </w:r>
+      <w:r>
+        <w:t xml:space="preserve"> </w:t>
+      </w:r>
+      <w:r>
+        <w:rPr>
+          <w:lang w:val="en-US"/>
+        </w:rPr>
+        <w:t>x</w:t>
+      </w:r>
+      <w:r>
+        <w:t xml:space="preserve"> = 465</w:t>
+      </w:r>
+      <w:r>
+        <w:t>, или, чтобы сэкономить память и хранить литерал в 2 байтах в 32разрядной архитектуре, то так</w:t>
+      </w:r>
+    </w:p>
+    <w:p>
+      <w:pPr>
+        <w:pStyle w:val="a5"/>
+      </w:pPr>
+    </w:p>
+    <w:p>
+      <w:pPr>
+        <w:pStyle w:val="a5"/>
+        <w:rPr>
+          <w:lang w:val="en-US"/>
+        </w:rPr>
+      </w:pPr>
+      <w:r>
+        <w:rPr>
+          <w:lang w:val="en-US"/>
+        </w:rPr>
+        <w:t>uint16_t x = (uint16_t) 465</w:t>
+      </w:r>
+    </w:p>
+  </w:comment>
+  <w:comment w:id="4" w:author="Дмитрий Карасёв" w:date="2022-08-10T22:37:00Z" w:initials="ДК">
+    <w:p>
+      <w:pPr>
+        <w:pStyle w:val="a5"/>
+      </w:pPr>
+      <w:r>
+        <w:rPr>
+          <w:rStyle w:val="a4"/>
+        </w:rPr>
+        <w:annotationRef/>
+      </w:r>
+      <w:r>
+        <w:t>Опять же, это зависит от компилятора, ОС, архитектуры ЦП</w:t>
+      </w:r>
+    </w:p>
+  </w:comment>
+  <w:comment w:id="5" w:author="Дмитрий Карасёв" w:date="2022-08-10T22:39:00Z" w:initials="ДК">
+    <w:p>
+      <w:pPr>
+        <w:pStyle w:val="a5"/>
+      </w:pPr>
+      <w:r>
+        <w:rPr>
+          <w:rStyle w:val="a4"/>
+        </w:rPr>
+        <w:annotationRef/>
+      </w:r>
+      <w:r>
+        <w:t>Это не обязательно, просто улучшает читабельность кода. С опытом будешь понимать, где объявлять их в глобальной области, а где внутри функции</w:t>
+      </w:r>
+    </w:p>
+  </w:comment>
+  <w:comment w:id="6" w:author="Дмитрий Карасёв" w:date="2022-08-10T22:41:00Z" w:initials="ДК">
+    <w:p>
+      <w:pPr>
+        <w:pStyle w:val="a5"/>
+      </w:pPr>
+      <w:r>
+        <w:rPr>
+          <w:rStyle w:val="a4"/>
+        </w:rPr>
+        <w:annotationRef/>
+      </w:r>
+      <w:r>
+        <w:t xml:space="preserve">Важно понимать, что здесь </w:t>
+      </w:r>
+      <w:r>
+        <w:rPr>
+          <w:lang w:val="en-US"/>
+        </w:rPr>
+        <w:t>X</w:t>
+      </w:r>
+      <w:r>
+        <w:t xml:space="preserve"> </w:t>
+      </w:r>
+      <w:r>
+        <w:t>–</w:t>
+      </w:r>
+      <w:r>
+        <w:t xml:space="preserve"> </w:t>
+      </w:r>
+      <w:r>
+        <w:t xml:space="preserve">это переменная, а не литерал, а </w:t>
+      </w:r>
+      <w:r>
+        <w:t>(</w:t>
+      </w:r>
+      <w:proofErr w:type="spellStart"/>
+      <w:r>
+        <w:rPr>
+          <w:lang w:val="en-US"/>
+        </w:rPr>
+        <w:t>uint</w:t>
+      </w:r>
+      <w:proofErr w:type="spellEnd"/>
+      <w:r>
+        <w:t>16_</w:t>
+      </w:r>
+      <w:r>
+        <w:rPr>
+          <w:lang w:val="en-US"/>
+        </w:rPr>
+        <w:t>t</w:t>
+      </w:r>
+      <w:r>
+        <w:t xml:space="preserve">)228 </w:t>
+      </w:r>
+      <w:r>
+        <w:t>– это литерал.</w:t>
+      </w:r>
+      <w:r>
+        <w:br/>
+      </w:r>
+      <w:r>
+        <w:br/>
+        <w:t xml:space="preserve">Из этого предложения я понял, что ты утверждаешь, что переменная, объявленная без </w:t>
+      </w:r>
+      <w:r>
+        <w:rPr>
+          <w:lang w:val="en-US"/>
+        </w:rPr>
+        <w:t>const</w:t>
+      </w:r>
+      <w:r>
+        <w:t xml:space="preserve"> </w:t>
+      </w:r>
+      <w:r>
+        <w:t>является константным литералом, что неверно</w:t>
+      </w:r>
+    </w:p>
+  </w:comment>
+  <w:comment w:id="7" w:author="Дмитрий Карасёв" w:date="2022-08-10T22:43:00Z" w:initials="ДК">
+    <w:p>
+      <w:pPr>
+        <w:pStyle w:val="a5"/>
+        <w:rPr>
+          <w:lang w:val="en-US"/>
+        </w:rPr>
+      </w:pPr>
+      <w:r>
+        <w:rPr>
+          <w:rStyle w:val="a4"/>
+        </w:rPr>
+        <w:annotationRef/>
+      </w:r>
+      <w:r>
+        <w:rPr>
+          <w:lang w:val="en-US"/>
+        </w:rPr>
+        <w:t>double</w:t>
+      </w:r>
+    </w:p>
+  </w:comment>
+  <w:comment w:id="8" w:author="Дмитрий Карасёв" w:date="2022-08-10T22:47:00Z" w:initials="ДК">
+    <w:p>
+      <w:pPr>
+        <w:pStyle w:val="a5"/>
+      </w:pPr>
+      <w:r>
+        <w:rPr>
+          <w:rStyle w:val="a4"/>
+        </w:rPr>
+        <w:annotationRef/>
+      </w:r>
+      <w:r>
+        <w:t>Я понял, что ты имел ввиду, но это звучит очень криво. Правильнее сказать</w:t>
+      </w:r>
+      <w:r>
+        <w:t xml:space="preserve">: </w:t>
+      </w:r>
+      <w:r>
+        <w:t xml:space="preserve">значения 0 и </w:t>
+      </w:r>
+      <w:r>
+        <w:t xml:space="preserve">1 </w:t>
+      </w:r>
+      <w:r>
+        <w:t xml:space="preserve">определены в </w:t>
+      </w:r>
+      <w:proofErr w:type="spellStart"/>
+      <w:r>
+        <w:rPr>
+          <w:lang w:val="en-US"/>
+        </w:rPr>
+        <w:t>stdbool</w:t>
+      </w:r>
+      <w:proofErr w:type="spellEnd"/>
+      <w:r>
+        <w:t>.</w:t>
+      </w:r>
+      <w:r>
+        <w:rPr>
+          <w:lang w:val="en-US"/>
+        </w:rPr>
+        <w:t>h</w:t>
+      </w:r>
+      <w:r>
+        <w:t xml:space="preserve"> </w:t>
+      </w:r>
+      <w:r>
+        <w:t xml:space="preserve">как </w:t>
+      </w:r>
+      <w:r>
+        <w:rPr>
+          <w:lang w:val="en-US"/>
+        </w:rPr>
+        <w:t>false</w:t>
+      </w:r>
+      <w:r>
+        <w:t xml:space="preserve"> и </w:t>
+      </w:r>
+      <w:r>
+        <w:rPr>
+          <w:lang w:val="en-US"/>
+        </w:rPr>
+        <w:t>true</w:t>
+      </w:r>
+      <w:r>
+        <w:t>, соответственно.</w:t>
+      </w:r>
+    </w:p>
+  </w:comment>
+  <w:comment w:id="9" w:author="Дмитрий Карасёв" w:date="2022-08-10T22:45:00Z" w:initials="ДК">
+    <w:p>
+      <w:pPr>
+        <w:pStyle w:val="a5"/>
+        <w:rPr>
+          <w:lang w:val="en-US"/>
+        </w:rPr>
+      </w:pPr>
+      <w:r>
+        <w:rPr>
+          <w:rStyle w:val="a4"/>
+        </w:rPr>
+        <w:annotationRef/>
+      </w:r>
+      <w:r>
+        <w:t xml:space="preserve">Правильно писать </w:t>
+      </w:r>
+      <w:r>
+        <w:t>_</w:t>
+      </w:r>
+      <w:r>
+        <w:rPr>
+          <w:lang w:val="en-US"/>
+        </w:rPr>
+        <w:t>Bool</w:t>
+      </w:r>
+      <w:r>
+        <w:t>. Если ты напишешь</w:t>
+      </w:r>
+      <w:r>
+        <w:br/>
+      </w:r>
+      <w:r>
+        <w:br/>
+      </w:r>
+      <w:r>
+        <w:t>_</w:t>
+      </w:r>
+      <w:r>
+        <w:rPr>
+          <w:lang w:val="en-US"/>
+        </w:rPr>
+        <w:t>BOOL</w:t>
+      </w:r>
+      <w:r>
+        <w:t xml:space="preserve"> </w:t>
+      </w:r>
+      <w:r>
+        <w:rPr>
+          <w:lang w:val="en-US"/>
+        </w:rPr>
+        <w:t>x</w:t>
+      </w:r>
+      <w:r>
+        <w:t xml:space="preserve"> = 1, </w:t>
+      </w:r>
+      <w:r>
+        <w:t>то будет ошибка компиляции</w:t>
+      </w:r>
+      <w:r>
+        <w:br/>
+      </w:r>
+      <w:r>
+        <w:br/>
+        <w:t xml:space="preserve">Аналогично и с </w:t>
+      </w:r>
+      <w:r>
+        <w:rPr>
+          <w:lang w:val="en-US"/>
+        </w:rPr>
+        <w:t>TRUE</w:t>
+      </w:r>
+      <w:r>
+        <w:t>/</w:t>
+      </w:r>
+      <w:r>
+        <w:rPr>
+          <w:lang w:val="en-US"/>
+        </w:rPr>
+        <w:t>FALSE</w:t>
+      </w:r>
+      <w:r>
+        <w:t xml:space="preserve">. </w:t>
+      </w:r>
+      <w:r>
+        <w:t xml:space="preserve">Они объявлены как </w:t>
+      </w:r>
+      <w:r>
+        <w:rPr>
+          <w:lang w:val="en-US"/>
+        </w:rPr>
+        <w:t>true/false</w:t>
+      </w:r>
+    </w:p>
+  </w:comment>
+  <w:comment w:id="10" w:author="Дмитрий Карасёв" w:date="2022-08-10T22:49:00Z" w:initials="ДК">
+    <w:p>
+      <w:pPr>
+        <w:pStyle w:val="a5"/>
+      </w:pPr>
+      <w:r>
+        <w:rPr>
+          <w:rStyle w:val="a4"/>
+        </w:rPr>
+        <w:annotationRef/>
+      </w:r>
+      <w:r>
+        <w:t>Опять же, это зависит от разрядности микроконтроллера</w:t>
+      </w:r>
+    </w:p>
+  </w:comment>
+  <w:comment w:id="11" w:author="Дмитрий Карасёв" w:date="2022-08-10T22:50:00Z" w:initials="ДК">
+    <w:p>
+      <w:pPr>
+        <w:pStyle w:val="a5"/>
+      </w:pPr>
+      <w:r>
+        <w:rPr>
+          <w:rStyle w:val="a4"/>
+        </w:rPr>
+        <w:annotationRef/>
+      </w:r>
+      <w:r>
+        <w:t>Она прекрасно понимает</w:t>
+      </w:r>
+      <w:r>
+        <w:t xml:space="preserve">: </w:t>
+      </w:r>
+      <w:r>
+        <w:t>нужно выделить 4 байта.</w:t>
+      </w:r>
+      <w:r>
+        <w:br/>
+      </w:r>
+      <w:r>
+        <w:br/>
+        <w:t xml:space="preserve">Но вообще-то говоря фраза бессмысленна, потому что в данном случае </w:t>
+      </w:r>
+      <w:r>
+        <w:rPr>
+          <w:lang w:val="en-US"/>
+        </w:rPr>
+        <w:t>int</w:t>
+      </w:r>
+      <w:r>
+        <w:t xml:space="preserve"> </w:t>
+      </w:r>
+      <w:r>
+        <w:rPr>
+          <w:lang w:val="en-US"/>
+        </w:rPr>
+        <w:t>x</w:t>
+      </w:r>
+      <w:r>
+        <w:t xml:space="preserve"> = 10 </w:t>
+      </w:r>
+      <w:r>
+        <w:t>–</w:t>
+      </w:r>
+      <w:r>
+        <w:t xml:space="preserve"> </w:t>
+      </w:r>
+      <w:r>
+        <w:t>присвоение</w:t>
+      </w:r>
+      <w:r>
+        <w:t>. Это означает, что</w:t>
+      </w:r>
+      <w:r>
+        <w:t xml:space="preserve"> литерал</w:t>
+      </w:r>
+      <w:r>
+        <w:t xml:space="preserve"> 10, который хранится во </w:t>
+      </w:r>
+      <w:r>
+        <w:rPr>
+          <w:lang w:val="en-US"/>
+        </w:rPr>
+        <w:t>flash</w:t>
+      </w:r>
+      <w:r>
+        <w:t xml:space="preserve">, </w:t>
+      </w:r>
+      <w:r>
+        <w:t xml:space="preserve">копируется в переменную 10. Литерал в памяти занимает 4 байта, например, для </w:t>
+      </w:r>
+      <w:r>
+        <w:rPr>
+          <w:lang w:val="en-US"/>
+        </w:rPr>
+        <w:t>STM</w:t>
+      </w:r>
+      <w:r>
+        <w:t>32</w:t>
+      </w:r>
+      <w:r>
+        <w:t xml:space="preserve">, и переменная </w:t>
+      </w:r>
+      <w:r>
+        <w:rPr>
+          <w:lang w:val="en-US"/>
+        </w:rPr>
+        <w:t>x</w:t>
+      </w:r>
+      <w:r>
+        <w:t xml:space="preserve"> </w:t>
+      </w:r>
+      <w:r>
+        <w:t xml:space="preserve">в памяти занимает 4 байта, но </w:t>
+      </w:r>
+      <w:r>
+        <w:rPr>
+          <w:lang w:val="en-US"/>
+        </w:rPr>
+        <w:t>x</w:t>
+      </w:r>
+      <w:r>
+        <w:t xml:space="preserve"> </w:t>
+      </w:r>
+      <w:r>
+        <w:t>будет храниться в ОЗУ</w:t>
+      </w:r>
+      <w:r>
+        <w:t xml:space="preserve">, </w:t>
+      </w:r>
+      <w:r>
+        <w:t xml:space="preserve">а не во </w:t>
+      </w:r>
+      <w:r>
+        <w:rPr>
+          <w:lang w:val="en-US"/>
+        </w:rPr>
+        <w:t>flash</w:t>
+      </w:r>
+    </w:p>
+  </w:comment>
+  <w:comment w:id="12" w:author="Дмитрий Карасёв" w:date="2022-08-10T23:02:00Z" w:initials="ДК">
+    <w:p>
+      <w:pPr>
+        <w:pStyle w:val="a5"/>
+      </w:pPr>
+      <w:r>
+        <w:rPr>
+          <w:rStyle w:val="a4"/>
+        </w:rPr>
+        <w:annotationRef/>
+      </w:r>
+      <w:r>
+        <w:t>Правильнее сказать</w:t>
+      </w:r>
+      <w:r>
+        <w:t>:</w:t>
+      </w:r>
+      <w:r>
+        <w:br/>
+      </w:r>
+      <w:r>
+        <w:t xml:space="preserve">подобные числа определяются при помощи директивы препроцессора </w:t>
+      </w:r>
+      <w:r>
+        <w:t>#</w:t>
+      </w:r>
+      <w:r>
+        <w:rPr>
+          <w:lang w:val="en-US"/>
+        </w:rPr>
+        <w:t>define</w:t>
+      </w:r>
+      <w:r>
+        <w:br/>
+      </w:r>
+      <w:r>
+        <w:br/>
+      </w:r>
+      <w:r>
+        <w:t xml:space="preserve">Использование </w:t>
+      </w:r>
+      <w:r>
+        <w:t>#</w:t>
+      </w:r>
+      <w:r>
+        <w:rPr>
+          <w:lang w:val="en-US"/>
+        </w:rPr>
+        <w:t>define</w:t>
+      </w:r>
+      <w:r>
+        <w:t xml:space="preserve"> </w:t>
+      </w:r>
+      <w:r>
+        <w:t>возможно в любом месте в файле, но обычно его используют в начале файла</w:t>
+      </w:r>
+    </w:p>
+  </w:comment>
+  <w:comment w:id="13" w:author="Дмитрий Карасёв" w:date="2022-08-10T23:04:00Z" w:initials="ДК">
+    <w:p>
+      <w:pPr>
+        <w:pStyle w:val="a5"/>
+      </w:pPr>
+      <w:r>
+        <w:rPr>
+          <w:rStyle w:val="a4"/>
+        </w:rPr>
+        <w:annotationRef/>
+      </w:r>
+      <w:r>
+        <w:t xml:space="preserve">Как мы убедились с тобой это не всегда так. Все зависит от компилятора. Важно понимать, что </w:t>
+      </w:r>
+      <w:r>
+        <w:t xml:space="preserve">сравнивать знаковое и беззнаковое не стоит. Это приведет к </w:t>
+      </w:r>
+      <w:r>
+        <w:rPr>
+          <w:lang w:val="en-US"/>
+        </w:rPr>
+        <w:t>UB</w:t>
+      </w:r>
+      <w:r>
+        <w:t xml:space="preserve"> – </w:t>
+      </w:r>
+      <w:r>
+        <w:rPr>
+          <w:lang w:val="en-US"/>
+        </w:rPr>
+        <w:t>Undefined</w:t>
+      </w:r>
+      <w:r>
+        <w:t xml:space="preserve"> </w:t>
+      </w:r>
+      <w:r>
+        <w:rPr>
+          <w:lang w:val="en-US"/>
+        </w:rPr>
+        <w:t>Behavior</w:t>
+      </w:r>
+      <w:r>
+        <w:t xml:space="preserve"> или неопределенному поведению, т.е. случаю, когда исполнение участка кода зависит от реализации используемого компилятора или даже версии одного и того же компилятора </w:t>
+      </w:r>
+    </w:p>
+  </w:comment>
+  <w:comment w:id="14" w:author="Дмитрий Карасёв" w:date="2022-08-10T23:11:00Z" w:initials="ДК">
+    <w:p>
+      <w:pPr>
+        <w:pStyle w:val="a5"/>
+      </w:pPr>
+      <w:r>
+        <w:rPr>
+          <w:rStyle w:val="a4"/>
+        </w:rPr>
+        <w:annotationRef/>
+      </w:r>
+      <w:r>
+        <w:t xml:space="preserve">Только нужно использовать </w:t>
+      </w:r>
+      <w:r>
+        <w:rPr>
+          <w:lang w:val="en-US"/>
+        </w:rPr>
+        <w:t>DBL</w:t>
+      </w:r>
+      <w:r>
+        <w:t>_</w:t>
+      </w:r>
+      <w:r>
+        <w:rPr>
+          <w:lang w:val="en-US"/>
+        </w:rPr>
+        <w:t>EPSILON</w:t>
+      </w:r>
+      <w:r>
+        <w:t xml:space="preserve"> </w:t>
+      </w:r>
+      <w:r>
+        <w:t xml:space="preserve">для </w:t>
+      </w:r>
+      <w:r>
+        <w:rPr>
+          <w:lang w:val="en-US"/>
+        </w:rPr>
+        <w:t>double</w:t>
+      </w:r>
+    </w:p>
+  </w:comment>
+</w:comments>
+</file>
+
+<file path=word/commentsExtended.xml><?xml version="1.0" encoding="utf-8"?>
+<w15:commentsEx xmlns:wpc="http://schemas.microsoft.com/office/word/2010/wordprocessingCanvas" xmlns:cx="http://schemas.microsoft.com/office/drawing/2014/chartex" xmlns:cx1="http://schemas.microsoft.com/office/drawing/2015/9/8/chartex" xmlns:cx2="http://schemas.microsoft.com/office/drawing/2015/10/21/chartex" xmlns:cx3="http://schemas.microsoft.com/office/drawing/2016/5/9/chartex" xmlns:cx4="http://schemas.microsoft.com/office/drawing/2016/5/10/chartex" xmlns:cx5="http://schemas.microsoft.com/office/drawing/2016/5/11/chartex" xmlns:cx6="http://schemas.microsoft.com/office/drawing/2016/5/12/chartex" xmlns:cx7="http://schemas.microsoft.com/office/drawing/2016/5/13/chartex" xmlns:cx8="http://schemas.microsoft.com/office/drawing/2016/5/14/chartex" xmlns:mc="http://schemas.openxmlformats.org/markup-compatibility/2006" xmlns:aink="http://schemas.microsoft.com/office/drawing/2016/ink" xmlns:am3d="http://schemas.microsoft.com/office/drawing/2017/model3d" xmlns:o="urn:schemas-microsoft-com:office:office" xmlns:r="http://schemas.openxmlformats.org/officeDocument/2006/relationships" xmlns:m="http://schemas.openxmlformats.org/officeDocument/2006/math" xmlns:v="urn:schemas-microsoft-com:vml" xmlns:wp14="http://schemas.microsoft.com/office/word/2010/wordprocessingDrawing" xmlns:wp="http://schemas.openxmlformats.org/drawingml/2006/wordprocessingDrawing" xmlns:w10="urn:schemas-microsoft-com:office:word" xmlns:w="http://schemas.openxmlformats.org/wordprocessingml/2006/main" xmlns:w14="http://schemas.microsoft.com/office/word/2010/wordml" xmlns:w15="http://schemas.microsoft.com/office/word/2012/wordml" xmlns:w16cex="http://schemas.microsoft.com/office/word/2018/wordml/cex" xmlns:w16cid="http://schemas.microsoft.com/office/word/2016/wordml/cid" xmlns:w16="http://schemas.microsoft.com/office/word/2018/wordml" xmlns:w16sdtdh="http://schemas.microsoft.com/office/word/2020/wordml/sdtdatahash" xmlns:w16se="http://schemas.microsoft.com/office/word/2015/wordml/symex" xmlns:wpg="http://schemas.microsoft.com/office/word/2010/wordprocessingGroup" xmlns:wpi="http://schemas.microsoft.com/office/word/2010/wordprocessingInk" xmlns:wne="http://schemas.microsoft.com/office/word/2006/wordml" xmlns:wps="http://schemas.microsoft.com/office/word/2010/wordprocessingShape" mc:Ignorable="w14 w15 w16se w16cid w16 w16cex w16sdtdh wp14">
+  <w15:commentEx w15:paraId="45971FF4" w15:done="0"/>
+  <w15:commentEx w15:paraId="7EFEED65" w15:done="0"/>
+  <w15:commentEx w15:paraId="01C87B8C" w15:done="0"/>
+  <w15:commentEx w15:paraId="23287A21" w15:done="0"/>
+  <w15:commentEx w15:paraId="5B531D68" w15:done="0"/>
+  <w15:commentEx w15:paraId="6B4A2986" w15:done="0"/>
+  <w15:commentEx w15:paraId="4F1A134F" w15:done="0"/>
+  <w15:commentEx w15:paraId="0B43F601" w15:done="0"/>
+  <w15:commentEx w15:paraId="5C75F809" w15:done="0"/>
+  <w15:commentEx w15:paraId="4D759242" w15:done="0"/>
+  <w15:commentEx w15:paraId="0CF3349F" w15:done="0"/>
+  <w15:commentEx w15:paraId="5F225BA2" w15:done="0"/>
+  <w15:commentEx w15:paraId="3867ECA7" w15:done="0"/>
+  <w15:commentEx w15:paraId="7E7703A5" w15:done="0"/>
+  <w15:commentEx w15:paraId="76AAC905" w15:done="0"/>
+</w15:commentsEx>
+</file>
+
+<file path=word/commentsExtensible.xml><?xml version="1.0" encoding="utf-8"?>
+<w16cex:commentsExtensible xmlns:wpc="http://schemas.microsoft.com/office/word/2010/wordprocessingCanvas" xmlns:cx="http://schemas.microsoft.com/office/drawing/2014/chartex" xmlns:cx1="http://schemas.microsoft.com/office/drawing/2015/9/8/chartex" xmlns:cx2="http://schemas.microsoft.com/office/drawing/2015/10/21/chartex" xmlns:cx3="http://schemas.microsoft.com/office/drawing/2016/5/9/chartex" xmlns:cx4="http://schemas.microsoft.com/office/drawing/2016/5/10/chartex" xmlns:cx5="http://schemas.microsoft.com/office/drawing/2016/5/11/chartex" xmlns:cx6="http://schemas.microsoft.com/office/drawing/2016/5/12/chartex" xmlns:cx7="http://schemas.microsoft.com/office/drawing/2016/5/13/chartex" xmlns:cx8="http://schemas.microsoft.com/office/drawing/2016/5/14/chartex" xmlns:mc="http://schemas.openxmlformats.org/markup-compatibility/2006" xmlns:aink="http://schemas.microsoft.com/office/drawing/2016/ink" xmlns:am3d="http://schemas.microsoft.com/office/drawing/2017/model3d" xmlns:o="urn:schemas-microsoft-com:office:office" xmlns:r="http://schemas.openxmlformats.org/officeDocument/2006/relationships" xmlns:m="http://schemas.openxmlformats.org/officeDocument/2006/math" xmlns:v="urn:schemas-microsoft-com:vml" xmlns:wp14="http://schemas.microsoft.com/office/word/2010/wordprocessingDrawing" xmlns:wp="http://schemas.openxmlformats.org/drawingml/2006/wordprocessingDrawing" xmlns:w10="urn:schemas-microsoft-com:office:word" xmlns:w="http://schemas.openxmlformats.org/wordprocessingml/2006/main" xmlns:w14="http://schemas.microsoft.com/office/word/2010/wordml" xmlns:w15="http://schemas.microsoft.com/office/word/2012/wordml" xmlns:w16cex="http://schemas.microsoft.com/office/word/2018/wordml/cex" xmlns:w16cid="http://schemas.microsoft.com/office/word/2016/wordml/cid" xmlns:w16="http://schemas.microsoft.com/office/word/2018/wordml" xmlns:w16sdtdh="http://schemas.microsoft.com/office/word/2020/wordml/sdtdatahash" xmlns:w16se="http://schemas.microsoft.com/office/word/2015/wordml/symex" xmlns:wpg="http://schemas.microsoft.com/office/word/2010/wordprocessingGroup" xmlns:wpi="http://schemas.microsoft.com/office/word/2010/wordprocessingInk" xmlns:wne="http://schemas.microsoft.com/office/word/2006/wordml" xmlns:wps="http://schemas.microsoft.com/office/word/2010/wordprocessingShape" mc:Ignorable="w14 w15 w16se w16cid w16 w16cex w16sdtdh wp14">
+  <w16cex:commentExtensible w16cex:durableId="269EAFE2" w16cex:dateUtc="2022-08-10T19:29:00Z"/>
+  <w16cex:commentExtensible w16cex:durableId="269EB041" w16cex:dateUtc="2022-08-10T19:31:00Z"/>
+  <w16cex:commentExtensible w16cex:durableId="269EB0B7" w16cex:dateUtc="2022-08-10T19:33:00Z"/>
+  <w16cex:commentExtensible w16cex:durableId="269EB0F1" w16cex:dateUtc="2022-08-10T19:34:00Z"/>
+  <w16cex:commentExtensible w16cex:durableId="269EB1B9" w16cex:dateUtc="2022-08-10T19:37:00Z"/>
+  <w16cex:commentExtensible w16cex:durableId="269EB230" w16cex:dateUtc="2022-08-10T19:39:00Z"/>
+  <w16cex:commentExtensible w16cex:durableId="269EB28A" w16cex:dateUtc="2022-08-10T19:41:00Z"/>
+  <w16cex:commentExtensible w16cex:durableId="269EB327" w16cex:dateUtc="2022-08-10T19:43:00Z"/>
+  <w16cex:commentExtensible w16cex:durableId="269EB3EE" w16cex:dateUtc="2022-08-10T19:47:00Z"/>
+  <w16cex:commentExtensible w16cex:durableId="269EB37B" w16cex:dateUtc="2022-08-10T19:45:00Z"/>
+  <w16cex:commentExtensible w16cex:durableId="269EB470" w16cex:dateUtc="2022-08-10T19:49:00Z"/>
+  <w16cex:commentExtensible w16cex:durableId="269EB49C" w16cex:dateUtc="2022-08-10T19:50:00Z"/>
+  <w16cex:commentExtensible w16cex:durableId="269EB77E" w16cex:dateUtc="2022-08-10T20:02:00Z"/>
+  <w16cex:commentExtensible w16cex:durableId="269EB80E" w16cex:dateUtc="2022-08-10T20:04:00Z"/>
+  <w16cex:commentExtensible w16cex:durableId="269EB986" w16cex:dateUtc="2022-08-10T20:11:00Z"/>
+</w16cex:commentsExtensible>
+</file>
+
+<file path=word/commentsIds.xml><?xml version="1.0" encoding="utf-8"?>
+<w16cid:commentsIds xmlns:wpc="http://schemas.microsoft.com/office/word/2010/wordprocessingCanvas" xmlns:cx="http://schemas.microsoft.com/office/drawing/2014/chartex" xmlns:cx1="http://schemas.microsoft.com/office/drawing/2015/9/8/chartex" xmlns:cx2="http://schemas.microsoft.com/office/drawing/2015/10/21/chartex" xmlns:cx3="http://schemas.microsoft.com/office/drawing/2016/5/9/chartex" xmlns:cx4="http://schemas.microsoft.com/office/drawing/2016/5/10/chartex" xmlns:cx5="http://schemas.microsoft.com/office/drawing/2016/5/11/chartex" xmlns:cx6="http://schemas.microsoft.com/office/drawing/2016/5/12/chartex" xmlns:cx7="http://schemas.microsoft.com/office/drawing/2016/5/13/chartex" xmlns:cx8="http://schemas.microsoft.com/office/drawing/2016/5/14/chartex" xmlns:mc="http://schemas.openxmlformats.org/markup-compatibility/2006" xmlns:aink="http://schemas.microsoft.com/office/drawing/2016/ink" xmlns:am3d="http://schemas.microsoft.com/office/drawing/2017/model3d" xmlns:o="urn:schemas-microsoft-com:office:office" xmlns:r="http://schemas.openxmlformats.org/officeDocument/2006/relationships" xmlns:m="http://schemas.openxmlformats.org/officeDocument/2006/math" xmlns:v="urn:schemas-microsoft-com:vml" xmlns:wp14="http://schemas.microsoft.com/office/word/2010/wordprocessingDrawing" xmlns:wp="http://schemas.openxmlformats.org/drawingml/2006/wordprocessingDrawing" xmlns:w10="urn:schemas-microsoft-com:office:word" xmlns:w="http://schemas.openxmlformats.org/wordprocessingml/2006/main" xmlns:w14="http://schemas.microsoft.com/office/word/2010/wordml" xmlns:w15="http://schemas.microsoft.com/office/word/2012/wordml" xmlns:w16cex="http://schemas.microsoft.com/office/word/2018/wordml/cex" xmlns:w16cid="http://schemas.microsoft.com/office/word/2016/wordml/cid" xmlns:w16="http://schemas.microsoft.com/office/word/2018/wordml" xmlns:w16sdtdh="http://schemas.microsoft.com/office/word/2020/wordml/sdtdatahash" xmlns:w16se="http://schemas.microsoft.com/office/word/2015/wordml/symex" xmlns:wpg="http://schemas.microsoft.com/office/word/2010/wordprocessingGroup" xmlns:wpi="http://schemas.microsoft.com/office/word/2010/wordprocessingInk" xmlns:wne="http://schemas.microsoft.com/office/word/2006/wordml" xmlns:wps="http://schemas.microsoft.com/office/word/2010/wordprocessingShape" mc:Ignorable="w14 w15 w16se w16cid w16 w16cex w16sdtdh wp14">
+  <w16cid:commentId w16cid:paraId="45971FF4" w16cid:durableId="269EAFE2"/>
+  <w16cid:commentId w16cid:paraId="7EFEED65" w16cid:durableId="269EB041"/>
+  <w16cid:commentId w16cid:paraId="01C87B8C" w16cid:durableId="269EB0B7"/>
+  <w16cid:commentId w16cid:paraId="23287A21" w16cid:durableId="269EB0F1"/>
+  <w16cid:commentId w16cid:paraId="5B531D68" w16cid:durableId="269EB1B9"/>
+  <w16cid:commentId w16cid:paraId="6B4A2986" w16cid:durableId="269EB230"/>
+  <w16cid:commentId w16cid:paraId="4F1A134F" w16cid:durableId="269EB28A"/>
+  <w16cid:commentId w16cid:paraId="0B43F601" w16cid:durableId="269EB327"/>
+  <w16cid:commentId w16cid:paraId="5C75F809" w16cid:durableId="269EB3EE"/>
+  <w16cid:commentId w16cid:paraId="4D759242" w16cid:durableId="269EB37B"/>
+  <w16cid:commentId w16cid:paraId="0CF3349F" w16cid:durableId="269EB470"/>
+  <w16cid:commentId w16cid:paraId="5F225BA2" w16cid:durableId="269EB49C"/>
+  <w16cid:commentId w16cid:paraId="3867ECA7" w16cid:durableId="269EB77E"/>
+  <w16cid:commentId w16cid:paraId="7E7703A5" w16cid:durableId="269EB80E"/>
+  <w16cid:commentId w16cid:paraId="76AAC905" w16cid:durableId="269EB986"/>
+</w16cid:commentsIds>
+</file>
+
 <file path=word/numbering.xml><?xml version="1.0" encoding="utf-8"?>
-<w:numbering xmlns:wpc="http://schemas.microsoft.com/office/word/2010/wordprocessingCanvas" xmlns:cx="http://schemas.microsoft.com/office/drawing/2014/chartex" xmlns:cx1="http://schemas.microsoft.com/office/drawing/2015/9/8/chartex" xmlns:cx2="http://schemas.microsoft.com/office/drawing/2015/10/21/chartex" xmlns:cx3="http://schemas.microsoft.com/office/drawing/2016/5/9/chartex" xmlns:cx4="http://schemas.microsoft.com/office/drawing/2016/5/10/chartex" xmlns:cx5="http://schemas.microsoft.com/office/drawing/2016/5/11/chartex" xmlns:cx6="http://schemas.microsoft.com/office/drawing/2016/5/12/chartex" xmlns:cx7="http://schemas.microsoft.com/office/drawing/2016/5/13/chartex" xmlns:cx8="http://schemas.microsoft.com/office/drawing/2016/5/14/chartex" xmlns:mc="http://schemas.openxmlformats.org/markup-compatibility/2006" xmlns:aink="http://schemas.microsoft.com/office/drawing/2016/ink" xmlns:am3d="http://schemas.microsoft.com/office/drawing/2017/model3d" xmlns:o="urn:schemas-microsoft-com:office:office" xmlns:r="http://schemas.openxmlformats.org/officeDocument/2006/relationships" xmlns:m="http://schemas.openxmlformats.org/officeDocument/2006/math" xmlns:v="urn:schemas-microsoft-com:vml" xmlns:wp14="http://schemas.microsoft.com/office/word/2010/wordprocessingDrawing" xmlns:wp="http://schemas.openxmlformats.org/drawingml/2006/wordprocessingDrawing" xmlns:w10="urn:schemas-microsoft-com:office:word" xmlns:w="http://schemas.openxmlformats.org/wordprocessingml/2006/main" xmlns:w14="http://schemas.microsoft.com/office/word/2010/wordml" xmlns:w15="http://schemas.microsoft.com/office/word/2012/wordml" xmlns:w16cex="http://schemas.microsoft.com/office/word/2018/wordml/cex" xmlns:w16cid="http://schemas.microsoft.com/office/word/2016/wordml/cid" xmlns:w16="http://schemas.microsoft.com/office/word/2018/wordml" xmlns:w16se="http://schemas.microsoft.com/office/word/2015/wordml/symex" xmlns:wpg="http://schemas.microsoft.com/office/word/2010/wordprocessingGroup" xmlns:wpi="http://schemas.microsoft.com/office/word/2010/wordprocessingInk" xmlns:wne="http://schemas.microsoft.com/office/word/2006/wordml" xmlns:wps="http://schemas.microsoft.com/office/word/2010/wordprocessingShape" mc:Ignorable="w14 w15 w16se w16cid w16 w16cex wp14">
+<w:numbering xmlns:wpc="http://schemas.microsoft.com/office/word/2010/wordprocessingCanvas" xmlns:cx="http://schemas.microsoft.com/office/drawing/2014/chartex" xmlns:cx1="http://schemas.microsoft.com/office/drawing/2015/9/8/chartex" xmlns:cx2="http://schemas.microsoft.com/office/drawing/2015/10/21/chartex" xmlns:cx3="http://schemas.microsoft.com/office/drawing/2016/5/9/chartex" xmlns:cx4="http://schemas.microsoft.com/office/drawing/2016/5/10/chartex" xmlns:cx5="http://schemas.microsoft.com/office/drawing/2016/5/11/chartex" xmlns:cx6="http://schemas.microsoft.com/office/drawing/2016/5/12/chartex" xmlns:cx7="http://schemas.microsoft.com/office/drawing/2016/5/13/chartex" xmlns:cx8="http://schemas.microsoft.com/office/drawing/2016/5/14/chartex" xmlns:mc="http://schemas.openxmlformats.org/markup-compatibility/2006" xmlns:aink="http://schemas.microsoft.com/office/drawing/2016/ink" xmlns:am3d="http://schemas.microsoft.com/office/drawing/2017/model3d" xmlns:o="urn:schemas-microsoft-com:office:office" xmlns:r="http://schemas.openxmlformats.org/officeDocument/2006/relationships" xmlns:m="http://schemas.openxmlformats.org/officeDocument/2006/math" xmlns:v="urn:schemas-microsoft-com:vml" xmlns:wp14="http://schemas.microsoft.com/office/word/2010/wordprocessingDrawing" xmlns:wp="http://schemas.openxmlformats.org/drawingml/2006/wordprocessingDrawing" xmlns:w10="urn:schemas-microsoft-com:office:word" xmlns:w="http://schemas.openxmlformats.org/wordprocessingml/2006/main" xmlns:w14="http://schemas.microsoft.com/office/word/2010/wordml" xmlns:w15="http://schemas.microsoft.com/office/word/2012/wordml" xmlns:w16cex="http://schemas.microsoft.com/office/word/2018/wordml/cex" xmlns:w16cid="http://schemas.microsoft.com/office/word/2016/wordml/cid" xmlns:w16="http://schemas.microsoft.com/office/word/2018/wordml" xmlns:w16sdtdh="http://schemas.microsoft.com/office/word/2020/wordml/sdtdatahash" xmlns:w16se="http://schemas.microsoft.com/office/word/2015/wordml/symex" xmlns:wpg="http://schemas.microsoft.com/office/word/2010/wordprocessingGroup" xmlns:wpi="http://schemas.microsoft.com/office/word/2010/wordprocessingInk" xmlns:wne="http://schemas.microsoft.com/office/word/2006/wordml" xmlns:wps="http://schemas.microsoft.com/office/word/2010/wordprocessingShape" mc:Ignorable="w14 w15 w16se w16cid w16 w16cex w16sdtdh wp14">
   <w:abstractNum w:abstractNumId="0" w15:restartNumberingAfterBreak="0">
     <w:nsid w:val="7B634547"/>
     <w:multiLevelType w:val="hybridMultilevel"/>
@@ -3155,8 +4470,16 @@
 </w:numbering>
 </file>
 
+<file path=word/people.xml><?xml version="1.0" encoding="utf-8"?>
+<w15:people xmlns:wpc="http://schemas.microsoft.com/office/word/2010/wordprocessingCanvas" xmlns:cx="http://schemas.microsoft.com/office/drawing/2014/chartex" xmlns:cx1="http://schemas.microsoft.com/office/drawing/2015/9/8/chartex" xmlns:cx2="http://schemas.microsoft.com/office/drawing/2015/10/21/chartex" xmlns:cx3="http://schemas.microsoft.com/office/drawing/2016/5/9/chartex" xmlns:cx4="http://schemas.microsoft.com/office/drawing/2016/5/10/chartex" xmlns:cx5="http://schemas.microsoft.com/office/drawing/2016/5/11/chartex" xmlns:cx6="http://schemas.microsoft.com/office/drawing/2016/5/12/chartex" xmlns:cx7="http://schemas.microsoft.com/office/drawing/2016/5/13/chartex" xmlns:cx8="http://schemas.microsoft.com/office/drawing/2016/5/14/chartex" xmlns:mc="http://schemas.openxmlformats.org/markup-compatibility/2006" xmlns:aink="http://schemas.microsoft.com/office/drawing/2016/ink" xmlns:am3d="http://schemas.microsoft.com/office/drawing/2017/model3d" xmlns:o="urn:schemas-microsoft-com:office:office" xmlns:r="http://schemas.openxmlformats.org/officeDocument/2006/relationships" xmlns:m="http://schemas.openxmlformats.org/officeDocument/2006/math" xmlns:v="urn:schemas-microsoft-com:vml" xmlns:wp14="http://schemas.microsoft.com/office/word/2010/wordprocessingDrawing" xmlns:wp="http://schemas.openxmlformats.org/drawingml/2006/wordprocessingDrawing" xmlns:w10="urn:schemas-microsoft-com:office:word" xmlns:w="http://schemas.openxmlformats.org/wordprocessingml/2006/main" xmlns:w14="http://schemas.microsoft.com/office/word/2010/wordml" xmlns:w15="http://schemas.microsoft.com/office/word/2012/wordml" xmlns:w16cex="http://schemas.microsoft.com/office/word/2018/wordml/cex" xmlns:w16cid="http://schemas.microsoft.com/office/word/2016/wordml/cid" xmlns:w16="http://schemas.microsoft.com/office/word/2018/wordml" xmlns:w16sdtdh="http://schemas.microsoft.com/office/word/2020/wordml/sdtdatahash" xmlns:w16se="http://schemas.microsoft.com/office/word/2015/wordml/symex" xmlns:wpg="http://schemas.microsoft.com/office/word/2010/wordprocessingGroup" xmlns:wpi="http://schemas.microsoft.com/office/word/2010/wordprocessingInk" xmlns:wne="http://schemas.microsoft.com/office/word/2006/wordml" xmlns:wps="http://schemas.microsoft.com/office/word/2010/wordprocessingShape" mc:Ignorable="w14 w15 w16se w16cid w16 w16cex w16sdtdh wp14">
+  <w15:person w15:author="Дмитрий Карасёв">
+    <w15:presenceInfo w15:providerId="Windows Live" w15:userId="d0c3417e5d7545f6"/>
+  </w15:person>
+</w15:people>
+</file>
+
 <file path=word/styles.xml><?xml version="1.0" encoding="utf-8"?>
-<w:styles xmlns:mc="http://schemas.openxmlformats.org/markup-compatibility/2006" xmlns:r="http://schemas.openxmlformats.org/officeDocument/2006/relationships" xmlns:w="http://schemas.openxmlformats.org/wordprocessingml/2006/main" xmlns:w14="http://schemas.microsoft.com/office/word/2010/wordml" xmlns:w15="http://schemas.microsoft.com/office/word/2012/wordml" xmlns:w16cex="http://schemas.microsoft.com/office/word/2018/wordml/cex" xmlns:w16cid="http://schemas.microsoft.com/office/word/2016/wordml/cid" xmlns:w16="http://schemas.microsoft.com/office/word/2018/wordml" xmlns:w16se="http://schemas.microsoft.com/office/word/2015/wordml/symex" mc:Ignorable="w14 w15 w16se w16cid w16 w16cex">
+<w:styles xmlns:mc="http://schemas.openxmlformats.org/markup-compatibility/2006" xmlns:r="http://schemas.openxmlformats.org/officeDocument/2006/relationships" xmlns:w="http://schemas.openxmlformats.org/wordprocessingml/2006/main" xmlns:w14="http://schemas.microsoft.com/office/word/2010/wordml" xmlns:w15="http://schemas.microsoft.com/office/word/2012/wordml" xmlns:w16cex="http://schemas.microsoft.com/office/word/2018/wordml/cex" xmlns:w16cid="http://schemas.microsoft.com/office/word/2016/wordml/cid" xmlns:w16="http://schemas.microsoft.com/office/word/2018/wordml" xmlns:w16sdtdh="http://schemas.microsoft.com/office/word/2020/wordml/sdtdatahash" xmlns:w16se="http://schemas.microsoft.com/office/word/2015/wordml/symex" mc:Ignorable="w14 w15 w16se w16cid w16 w16cex w16sdtdh">
   <w:docDefaults>
     <w:rPrDefault>
       <w:rPr>
@@ -3592,6 +4915,74 @@
       <w:contextualSpacing/>
     </w:pPr>
   </w:style>
+  <w:style w:type="character" w:styleId="a4">
+    <w:name w:val="annotation reference"/>
+    <w:basedOn w:val="a0"/>
+    <w:uiPriority w:val="99"/>
+    <w:semiHidden/>
+    <w:unhideWhenUsed/>
+    <w:rsid w:val="00BF504E"/>
+    <w:rPr>
+      <w:sz w:val="16"/>
+      <w:szCs w:val="16"/>
+    </w:rPr>
+  </w:style>
+  <w:style w:type="paragraph" w:styleId="a5">
+    <w:name w:val="annotation text"/>
+    <w:basedOn w:val="a"/>
+    <w:link w:val="a6"/>
+    <w:uiPriority w:val="99"/>
+    <w:semiHidden/>
+    <w:unhideWhenUsed/>
+    <w:rsid w:val="00BF504E"/>
+    <w:pPr>
+      <w:spacing w:line="240" w:lineRule="auto"/>
+    </w:pPr>
+    <w:rPr>
+      <w:sz w:val="20"/>
+      <w:szCs w:val="20"/>
+    </w:rPr>
+  </w:style>
+  <w:style w:type="character" w:customStyle="1" w:styleId="a6">
+    <w:name w:val="Текст примечания Знак"/>
+    <w:basedOn w:val="a0"/>
+    <w:link w:val="a5"/>
+    <w:uiPriority w:val="99"/>
+    <w:semiHidden/>
+    <w:rsid w:val="00BF504E"/>
+    <w:rPr>
+      <w:sz w:val="20"/>
+      <w:szCs w:val="20"/>
+    </w:rPr>
+  </w:style>
+  <w:style w:type="paragraph" w:styleId="a7">
+    <w:name w:val="annotation subject"/>
+    <w:basedOn w:val="a5"/>
+    <w:next w:val="a5"/>
+    <w:link w:val="a8"/>
+    <w:uiPriority w:val="99"/>
+    <w:semiHidden/>
+    <w:unhideWhenUsed/>
+    <w:rsid w:val="00BF504E"/>
+    <w:rPr>
+      <w:b/>
+      <w:bCs/>
+    </w:rPr>
+  </w:style>
+  <w:style w:type="character" w:customStyle="1" w:styleId="a8">
+    <w:name w:val="Тема примечания Знак"/>
+    <w:basedOn w:val="a6"/>
+    <w:link w:val="a7"/>
+    <w:uiPriority w:val="99"/>
+    <w:semiHidden/>
+    <w:rsid w:val="00BF504E"/>
+    <w:rPr>
+      <w:b/>
+      <w:bCs/>
+      <w:sz w:val="20"/>
+      <w:szCs w:val="20"/>
+    </w:rPr>
+  </w:style>
 </w:styles>
 </file>
 

</xml_diff>